<commit_message>
Integrated 2 Psalis for Theophany
</commit_message>
<xml_diff>
--- a/Psalmody Source/41 Theophany Psali Tuesday.docx
+++ b/Psalmody Source/41 Theophany Psali Tuesday.docx
@@ -68,18 +68,35 @@
           </w:tcPr>
           <w:p>
             <w:pPr>
-              <w:pStyle w:val="Coptic"/>
-            </w:pPr>
-            <w:r>
-              <w:t>Ⲁⲕϭⲓⲥⲓ ⲁ̀ⲗⲏⲑⲟⲥ: ⲱ̀ ⲡⲓⲡ̀ⲣⲟⲇⲣⲟⲙⲟⲥ: Ⲓⲱⲁⲛⲛⲏⲥ ⲡⲓⲣⲉ</w:t>
-            </w:r>
-            <w:proofErr w:type="spellStart"/>
-            <w:r>
-              <w:t>ϥϯ</w:t>
-            </w:r>
-            <w:proofErr w:type="spellEnd"/>
-            <w:r>
-              <w:t>ⲱⲙⲥ: ⲉ̀ϩⲟⲧⲉ ⲛⲓⲇⲓⲕⲉⲟⲥ.</w:t>
+              <w:pStyle w:val="CopticVersemulti-line"/>
+            </w:pPr>
+            <w:bookmarkStart w:id="0" w:name="_GoBack" w:colFirst="0" w:colLast="0"/>
+            <w:r>
+              <w:t>Ⲁⲕϭⲓⲥⲓ ⲁ̀ⲗⲏⲑⲟⲥ:</w:t>
+            </w:r>
+          </w:p>
+          <w:p>
+            <w:pPr>
+              <w:pStyle w:val="CopticVersemulti-line"/>
+            </w:pPr>
+            <w:r>
+              <w:t>ⲱ̀ ⲡⲓⲡ̀ⲣⲟⲇⲣⲟⲙⲟⲥ:</w:t>
+            </w:r>
+          </w:p>
+          <w:p>
+            <w:pPr>
+              <w:pStyle w:val="CopticVersemulti-line"/>
+            </w:pPr>
+            <w:r>
+              <w:t>Ⲓⲱⲁⲛⲛⲏⲥ ⲡⲓⲣⲉϥϯⲱⲙⲥ:</w:t>
+            </w:r>
+          </w:p>
+          <w:p>
+            <w:pPr>
+              <w:pStyle w:val="CopticVerse"/>
+            </w:pPr>
+            <w:r>
+              <w:t>ⲉ̀ϩⲟⲧⲉ ⲛⲓⲇⲓⲕⲉⲟⲥ.</w:t>
             </w:r>
           </w:p>
         </w:tc>
@@ -114,7 +131,7 @@
           </w:tcPr>
           <w:p>
             <w:pPr>
-              <w:ind w:left="196" w:hanging="196"/>
+              <w:pStyle w:val="EngHang"/>
             </w:pPr>
             <w:r>
               <w:t>You are truly exalted,</w:t>
@@ -122,7 +139,7 @@
           </w:p>
           <w:p>
             <w:pPr>
-              <w:ind w:left="196" w:hanging="196"/>
+              <w:pStyle w:val="EngHang"/>
             </w:pPr>
             <w:r>
               <w:t>O John the Baptist,</w:t>
@@ -130,7 +147,7 @@
           </w:p>
           <w:p>
             <w:pPr>
-              <w:ind w:left="196" w:hanging="196"/>
+              <w:pStyle w:val="EngHang"/>
             </w:pPr>
             <w:r>
               <w:t>The Forerunner</w:t>
@@ -138,7 +155,7 @@
           </w:p>
           <w:p>
             <w:pPr>
-              <w:ind w:left="196" w:hanging="196"/>
+              <w:pStyle w:val="EngHangEnd"/>
             </w:pPr>
             <w:r>
               <w:t>Above all the righteous.</w:t>
@@ -163,10 +180,34 @@
           </w:tcPr>
           <w:p>
             <w:pPr>
-              <w:pStyle w:val="Coptic"/>
-            </w:pPr>
-            <w:r>
-              <w:t>Ⲃⲟⲏ̀ⲑⲓⲛ ⲉ̀ⲣⲟⲛ ⲡⲉⲛⲟ̄ⲥ̄: ⲟⲩⲟϩ ⲙⲁⲧⲁϫⲣⲟⲛ:ⲗ̄ ⲉⲑⲃⲉ ϯⲐⲉⲟ̀ⲧⲟⲕⲟⲥ: ⲛⲉⲙ Ⲓⲱⲁⲛⲛⲏⲥ ⲧⲟⲩⲡ̀ⲣⲟⲫⲏⲧⲟⲛ.</w:t>
+              <w:pStyle w:val="CopticVersemulti-line"/>
+            </w:pPr>
+            <w:r>
+              <w:t>Ⲃⲟⲏ̀ⲑⲓⲛ ⲉ̀ⲣⲟⲛ ⲡⲉⲛⲟ̄ⲥ̄:</w:t>
+            </w:r>
+          </w:p>
+          <w:p>
+            <w:pPr>
+              <w:pStyle w:val="CopticVersemulti-line"/>
+            </w:pPr>
+            <w:r>
+              <w:t>ⲟⲩⲟϩ ⲙⲁⲧⲁϫⲣⲟⲛ:</w:t>
+            </w:r>
+          </w:p>
+          <w:p>
+            <w:pPr>
+              <w:pStyle w:val="CopticVersemulti-line"/>
+            </w:pPr>
+            <w:r>
+              <w:t>ⲉⲑⲃⲉ ϯⲐⲉⲟ̀ⲧⲟⲕⲟⲥ:</w:t>
+            </w:r>
+          </w:p>
+          <w:p>
+            <w:pPr>
+              <w:pStyle w:val="CopticVerse"/>
+            </w:pPr>
+            <w:r>
+              <w:t>ⲛⲉⲙ Ⲓⲱⲁⲛⲛⲏⲥ ⲧⲟⲩⲡ̀ⲣⲟⲫⲏⲧⲟⲛ.</w:t>
             </w:r>
           </w:p>
         </w:tc>
@@ -214,7 +255,7 @@
           </w:tcPr>
           <w:p>
             <w:pPr>
-              <w:ind w:left="196" w:hanging="196"/>
+              <w:pStyle w:val="EngHang"/>
             </w:pPr>
             <w:r>
               <w:t>Help us, O our Lord,</w:t>
@@ -222,7 +263,7 @@
           </w:p>
           <w:p>
             <w:pPr>
-              <w:ind w:left="196" w:hanging="196"/>
+              <w:pStyle w:val="EngHang"/>
             </w:pPr>
             <w:r>
               <w:t>And confirm us,</w:t>
@@ -230,7 +271,7 @@
           </w:p>
           <w:p>
             <w:pPr>
-              <w:ind w:left="196" w:hanging="196"/>
+              <w:pStyle w:val="EngHang"/>
             </w:pPr>
             <w:r>
               <w:t xml:space="preserve">For the sake of the </w:t>
@@ -246,7 +287,7 @@
           </w:p>
           <w:p>
             <w:pPr>
-              <w:ind w:left="196" w:hanging="196"/>
+              <w:pStyle w:val="EngHangEnd"/>
             </w:pPr>
             <w:r>
               <w:t>And John the Prophet.</w:t>
@@ -271,18 +312,34 @@
           </w:tcPr>
           <w:p>
             <w:pPr>
-              <w:pStyle w:val="Coptic"/>
-            </w:pPr>
-            <w:r>
-              <w:t>Ⲅⲉⲛⲟⲥ ⲛ̀ⲛⲓⲡⲓⲥⲧⲟⲥ: ⲥⲉⲉⲣϣⲁⲓ ⲛⲁⲕ ⲙ̀ⲫⲟⲟⲩ: ⲱ̀ ⲡⲓⲟⲩⲏⲃ ⲛ̀ⲧⲉ Ⲡⲟ̄ⲥ̄: Ⲓⲱⲁⲛⲛⲏⲥ ⲡⲓⲣⲉ</w:t>
-            </w:r>
-            <w:proofErr w:type="spellStart"/>
-            <w:r>
-              <w:t>ϥϭ</w:t>
-            </w:r>
-            <w:proofErr w:type="spellEnd"/>
-            <w:r>
-              <w:t>ⲣⲟ.</w:t>
+              <w:pStyle w:val="CopticVersemulti-line"/>
+            </w:pPr>
+            <w:r>
+              <w:t>Ⲅⲉⲛⲟⲥ ⲛ̀ⲛⲓⲡⲓⲥⲧⲟⲥ:</w:t>
+            </w:r>
+          </w:p>
+          <w:p>
+            <w:pPr>
+              <w:pStyle w:val="CopticVersemulti-line"/>
+            </w:pPr>
+            <w:r>
+              <w:t>ⲥⲉⲉⲣϣⲁⲓ ⲛⲁⲕ ⲙ̀ⲫⲟⲟⲩ:</w:t>
+            </w:r>
+          </w:p>
+          <w:p>
+            <w:pPr>
+              <w:pStyle w:val="CopticVersemulti-line"/>
+            </w:pPr>
+            <w:r>
+              <w:t>ⲱ̀ ⲡⲓⲟⲩⲏⲃ ⲛ̀ⲧⲉ Ⲡⲟ̄ⲥ̄:</w:t>
+            </w:r>
+          </w:p>
+          <w:p>
+            <w:pPr>
+              <w:pStyle w:val="CopticVerse"/>
+            </w:pPr>
+            <w:r>
+              <w:t>Ⲓⲱⲁⲛⲛⲏⲥ ⲡⲓⲣⲉϥϭⲣⲟ.</w:t>
             </w:r>
           </w:p>
         </w:tc>
@@ -317,7 +374,7 @@
           </w:tcPr>
           <w:p>
             <w:pPr>
-              <w:ind w:left="196" w:hanging="196"/>
+              <w:pStyle w:val="EngHang"/>
             </w:pPr>
             <w:r>
               <w:t>The faithful people,</w:t>
@@ -325,7 +382,7 @@
           </w:p>
           <w:p>
             <w:pPr>
-              <w:ind w:left="196" w:hanging="196"/>
+              <w:pStyle w:val="EngHang"/>
             </w:pPr>
             <w:r>
               <w:t>Keep a feast for you today,</w:t>
@@ -333,7 +390,7 @@
           </w:p>
           <w:p>
             <w:pPr>
-              <w:ind w:left="196" w:hanging="196"/>
+              <w:pStyle w:val="EngHang"/>
             </w:pPr>
             <w:r>
               <w:t>O priest of the Lord,</w:t>
@@ -341,7 +398,7 @@
           </w:p>
           <w:p>
             <w:pPr>
-              <w:ind w:left="196" w:hanging="196"/>
+              <w:pStyle w:val="EngHangEnd"/>
             </w:pPr>
             <w:r>
               <w:t>John, who overcame.</w:t>
@@ -366,93 +423,98 @@
           </w:tcPr>
           <w:p>
             <w:pPr>
-              <w:pStyle w:val="Coptic"/>
-            </w:pPr>
-            <w:r>
-              <w:t>Ⲇⲁⲩⲓⲇ ⲁ̀ⲙⲟⲩ ⲛ̀ⲧⲉⲛⲙⲏϯ: ⲱ̀ ⲡⲓⲓⲉⲣⲟⲯⲁⲗⲧⲏⲥ: ⲉⲑⲃⲉ ⲡ̀ⲧⲁⲓⲟ ⲙ̀ⲡⲓⲛⲓ</w:t>
+              <w:pStyle w:val="CopticVersemulti-line"/>
+            </w:pPr>
+            <w:r>
+              <w:t>Ⲇⲁⲩⲓⲇ ⲁ̀ⲙⲟⲩ ⲛ̀ⲧⲉⲛⲙⲏϯ:</w:t>
+            </w:r>
+          </w:p>
+          <w:p>
+            <w:pPr>
+              <w:pStyle w:val="CopticVersemulti-line"/>
+            </w:pPr>
+            <w:r>
+              <w:t>ⲱ̀ ⲡⲓⲓⲉⲣⲟⲯⲁⲗⲧⲏⲥ:</w:t>
+            </w:r>
+          </w:p>
+          <w:p>
+            <w:pPr>
+              <w:pStyle w:val="CopticVersemulti-line"/>
+            </w:pPr>
+            <w:r>
+              <w:t>ⲉⲑⲃⲉ ⲡ̀ⲧⲁⲓⲟ ⲙ̀ⲡⲓⲛⲓϣϯ:</w:t>
+            </w:r>
+          </w:p>
+          <w:p>
+            <w:pPr>
+              <w:pStyle w:val="CopticVerse"/>
+            </w:pPr>
+            <w:r>
+              <w:t>Ⲓⲱⲁⲛⲛⲏⲥ ⲡⲓⲣⲉϥϯⲱⲙⲥ.</w:t>
+            </w:r>
+          </w:p>
+        </w:tc>
+        <w:tc>
+          <w:tcPr>
+            <w:tcW w:w="1242" w:type="pct"/>
+          </w:tcPr>
+          <w:p>
+            <w:r>
+              <w:t>Come among us, David</w:t>
+            </w:r>
+          </w:p>
+          <w:p>
+            <w:r>
+              <w:t>O psalmist</w:t>
+            </w:r>
+          </w:p>
+          <w:p>
+            <w:r>
+              <w:t xml:space="preserve">For the great honor </w:t>
+            </w:r>
+          </w:p>
+          <w:p>
+            <w:r>
+              <w:t>Of John the Baptist.</w:t>
+            </w:r>
+          </w:p>
+        </w:tc>
+        <w:tc>
+          <w:tcPr>
+            <w:tcW w:w="1255" w:type="pct"/>
+          </w:tcPr>
+          <w:p>
+            <w:pPr>
+              <w:pStyle w:val="EngHang"/>
+            </w:pPr>
+            <w:r>
+              <w:t>David, come among us</w:t>
+            </w:r>
+          </w:p>
+          <w:p>
+            <w:pPr>
+              <w:pStyle w:val="EngHang"/>
+            </w:pPr>
+            <w:r>
+              <w:t>O psalmist,</w:t>
+            </w:r>
+          </w:p>
+          <w:p>
+            <w:pPr>
+              <w:pStyle w:val="EngHang"/>
+            </w:pPr>
+            <w:r>
+              <w:t xml:space="preserve">For the sake of the great </w:t>
             </w:r>
             <w:proofErr w:type="spellStart"/>
             <w:r>
-              <w:t>ϣϯ</w:t>
+              <w:t>honour</w:t>
             </w:r>
             <w:proofErr w:type="spellEnd"/>
-            <w:r>
-              <w:t>: Ⲓⲱⲁⲛⲛⲏⲥ ⲡⲓⲣⲉ</w:t>
-            </w:r>
-            <w:proofErr w:type="spellStart"/>
-            <w:r>
-              <w:t>ϥϯ</w:t>
-            </w:r>
-            <w:proofErr w:type="spellEnd"/>
-            <w:r>
-              <w:t>ⲱⲙⲥ.</w:t>
-            </w:r>
-          </w:p>
-        </w:tc>
-        <w:tc>
-          <w:tcPr>
-            <w:tcW w:w="1242" w:type="pct"/>
-          </w:tcPr>
-          <w:p>
-            <w:r>
-              <w:t>Come among us, David</w:t>
-            </w:r>
-          </w:p>
-          <w:p>
-            <w:r>
-              <w:t>O psalmist</w:t>
-            </w:r>
-          </w:p>
-          <w:p>
-            <w:r>
-              <w:t xml:space="preserve">For </w:t>
-            </w:r>
-            <w:r>
-              <w:t xml:space="preserve">the great honor </w:t>
-            </w:r>
-          </w:p>
-          <w:p>
-            <w:r>
-              <w:t>Of John the Baptist.</w:t>
-            </w:r>
-          </w:p>
-        </w:tc>
-        <w:tc>
-          <w:tcPr>
-            <w:tcW w:w="1255" w:type="pct"/>
-          </w:tcPr>
-          <w:p>
-            <w:pPr>
-              <w:ind w:left="196" w:hanging="196"/>
-            </w:pPr>
-            <w:r>
-              <w:t>David, come among us</w:t>
-            </w:r>
-          </w:p>
-          <w:p>
-            <w:pPr>
-              <w:ind w:left="196" w:hanging="196"/>
-            </w:pPr>
-            <w:r>
-              <w:t>O psalmist,</w:t>
-            </w:r>
-          </w:p>
-          <w:p>
-            <w:pPr>
-              <w:ind w:left="196" w:hanging="196"/>
-            </w:pPr>
-            <w:r>
-              <w:t xml:space="preserve">For the sake of the great </w:t>
-            </w:r>
-            <w:proofErr w:type="spellStart"/>
-            <w:r>
-              <w:t>honour</w:t>
-            </w:r>
-            <w:proofErr w:type="spellEnd"/>
-          </w:p>
-          <w:p>
-            <w:pPr>
-              <w:ind w:left="196" w:hanging="196"/>
+          </w:p>
+          <w:p>
+            <w:pPr>
+              <w:pStyle w:val="EngHangEnd"/>
             </w:pPr>
             <w:r>
               <w:t>Of John the Baptist.</w:t>
@@ -477,10 +539,34 @@
           </w:tcPr>
           <w:p>
             <w:pPr>
-              <w:pStyle w:val="Coptic"/>
-            </w:pPr>
-            <w:r>
-              <w:t>Ⲉⲗⲉⲏ̀ⲥⲟⲛ ⲏ̀ⲙⲁⲥ: ⲱ̀ Ⲓⲏ̄ⲥ̄ Ⲡⲭ̄ⲥ̄: ⲉⲑⲃⲉ Ⲧⲉⲕⲙⲁⲩ Ⲙⲁⲣⲓⲁ: ⲛⲉⲙ Ⲓⲱⲁⲛⲛⲏⲥ ⲡⲉⲕⲥⲩⲅⲅⲉⲛⲏⲥ.</w:t>
+              <w:pStyle w:val="CopticVersemulti-line"/>
+            </w:pPr>
+            <w:r>
+              <w:t>Ⲉⲗⲉⲏ̀ⲥⲟⲛ ⲏ̀ⲙⲁⲥ:</w:t>
+            </w:r>
+          </w:p>
+          <w:p>
+            <w:pPr>
+              <w:pStyle w:val="CopticVersemulti-line"/>
+            </w:pPr>
+            <w:r>
+              <w:t>ⲱ̀ Ⲓⲏ̄ⲥ̄ Ⲡⲭ̄ⲥ̄:</w:t>
+            </w:r>
+          </w:p>
+          <w:p>
+            <w:pPr>
+              <w:pStyle w:val="CopticVersemulti-line"/>
+            </w:pPr>
+            <w:r>
+              <w:t>ⲉⲑⲃⲉ Ⲧⲉⲕⲙⲁⲩ Ⲙⲁⲣⲓⲁ:</w:t>
+            </w:r>
+          </w:p>
+          <w:p>
+            <w:pPr>
+              <w:pStyle w:val="CopticVerse"/>
+            </w:pPr>
+            <w:r>
+              <w:t>ⲛⲉⲙ Ⲓⲱⲁⲛⲛⲏⲥ ⲡⲉⲕⲥⲩⲅⲅⲉⲛⲏⲥ.</w:t>
             </w:r>
           </w:p>
         </w:tc>
@@ -515,7 +601,7 @@
           </w:tcPr>
           <w:p>
             <w:pPr>
-              <w:ind w:left="196" w:hanging="196"/>
+              <w:pStyle w:val="EngHang"/>
             </w:pPr>
             <w:r>
               <w:t>Have mercy upon us,</w:t>
@@ -523,7 +609,7 @@
           </w:p>
           <w:p>
             <w:pPr>
-              <w:ind w:left="196" w:hanging="196"/>
+              <w:pStyle w:val="EngHang"/>
             </w:pPr>
             <w:r>
               <w:t>O Jesus Christ,</w:t>
@@ -531,7 +617,7 @@
           </w:p>
           <w:p>
             <w:pPr>
-              <w:ind w:left="196" w:hanging="196"/>
+              <w:pStyle w:val="EngHang"/>
             </w:pPr>
             <w:r>
               <w:t>On account of Your mother, Mary,</w:t>
@@ -539,7 +625,7 @@
           </w:p>
           <w:p>
             <w:pPr>
-              <w:ind w:left="196" w:hanging="196"/>
+              <w:pStyle w:val="EngHangEnd"/>
             </w:pPr>
             <w:r>
               <w:t>And your cousin, John.</w:t>
@@ -564,79 +650,103 @@
           </w:tcPr>
           <w:p>
             <w:pPr>
-              <w:pStyle w:val="Coptic"/>
+              <w:pStyle w:val="CopticVersemulti-line"/>
+            </w:pPr>
+            <w:r>
+              <w:t>Ϣⲁϣϥ (ⲍ̄) ⲛ̀ⲧⲁⲅⲙⲁ ⲛⲓⲃⲉⲛ:</w:t>
+            </w:r>
+          </w:p>
+          <w:p>
+            <w:pPr>
+              <w:pStyle w:val="CopticVersemulti-line"/>
+            </w:pPr>
+            <w:r>
+              <w:lastRenderedPageBreak/>
+              <w:t xml:space="preserve">ⲛ̀ⲧⲉ ϯⲈⲕⲕⲗⲏⲥⲓⲁ: </w:t>
+            </w:r>
+          </w:p>
+          <w:p>
+            <w:pPr>
+              <w:pStyle w:val="CopticVersemulti-line"/>
+            </w:pPr>
+            <w:r>
+              <w:t>ⲉⲩⲧⲁⲓⲟ ⲛ̀ⲥⲏⲟⲩ ⲛⲓⲃⲉⲛ:</w:t>
+            </w:r>
+          </w:p>
+          <w:p>
+            <w:pPr>
+              <w:pStyle w:val="CopticVerse"/>
+            </w:pPr>
+            <w:r>
+              <w:t>Ⲓⲱⲁⲛⲛⲏⲥ ⲫⲁ ϯⲥⲟⲫⲓⲁ.</w:t>
+            </w:r>
+          </w:p>
+        </w:tc>
+        <w:tc>
+          <w:tcPr>
+            <w:tcW w:w="1242" w:type="pct"/>
+          </w:tcPr>
+          <w:p>
+            <w:r>
+              <w:lastRenderedPageBreak/>
+              <w:t>All seven ranks</w:t>
+            </w:r>
+          </w:p>
+          <w:p>
+            <w:r>
+              <w:t>Of the church</w:t>
+            </w:r>
+          </w:p>
+          <w:p>
+            <w:r>
+              <w:lastRenderedPageBreak/>
+              <w:t>Honors at all times</w:t>
+            </w:r>
+          </w:p>
+          <w:p>
+            <w:r>
+              <w:t>John the wise.</w:t>
+            </w:r>
+          </w:p>
+        </w:tc>
+        <w:tc>
+          <w:tcPr>
+            <w:tcW w:w="1255" w:type="pct"/>
+          </w:tcPr>
+          <w:p>
+            <w:pPr>
+              <w:pStyle w:val="EngHang"/>
+            </w:pPr>
+            <w:r>
+              <w:lastRenderedPageBreak/>
+              <w:t>All the seven orders</w:t>
+            </w:r>
+          </w:p>
+          <w:p>
+            <w:pPr>
+              <w:pStyle w:val="EngHang"/>
+            </w:pPr>
+            <w:r>
+              <w:lastRenderedPageBreak/>
+              <w:t>Of the Church</w:t>
+            </w:r>
+          </w:p>
+          <w:p>
+            <w:pPr>
+              <w:pStyle w:val="EngHang"/>
             </w:pPr>
             <w:proofErr w:type="spellStart"/>
             <w:r>
-              <w:t>Ϣⲁϣϥ</w:t>
+              <w:t>Honour</w:t>
             </w:r>
             <w:proofErr w:type="spellEnd"/>
             <w:r>
-              <w:t xml:space="preserve"> (ⲍ̄) ⲛ̀ⲧⲁⲅⲙⲁ ⲛⲓⲃⲉⲛ: ⲛ̀ⲧⲉ ϯⲈⲕⲕⲗⲏⲥⲓⲁ: ⲉⲩⲧⲁⲓⲟ ⲛ̀ⲥⲏⲟⲩ ⲛⲓⲃⲉⲛ: Ⲓⲱⲁⲛⲛⲏⲥ ⲫⲁ ϯⲥⲟⲫⲓⲁ.</w:t>
-            </w:r>
-          </w:p>
-        </w:tc>
-        <w:tc>
-          <w:tcPr>
-            <w:tcW w:w="1242" w:type="pct"/>
-          </w:tcPr>
-          <w:p>
-            <w:r>
-              <w:t>All seven ranks</w:t>
-            </w:r>
-          </w:p>
-          <w:p>
-            <w:r>
-              <w:t>Of the church</w:t>
-            </w:r>
-          </w:p>
-          <w:p>
-            <w:r>
-              <w:t>Honors at all times</w:t>
-            </w:r>
-          </w:p>
-          <w:p>
-            <w:r>
-              <w:t>John the wise.</w:t>
-            </w:r>
-          </w:p>
-        </w:tc>
-        <w:tc>
-          <w:tcPr>
-            <w:tcW w:w="1255" w:type="pct"/>
-          </w:tcPr>
-          <w:p>
-            <w:pPr>
-              <w:ind w:left="196" w:hanging="196"/>
-            </w:pPr>
-            <w:r>
-              <w:t>All the seven orders</w:t>
-            </w:r>
-          </w:p>
-          <w:p>
-            <w:pPr>
-              <w:ind w:left="196" w:hanging="196"/>
-            </w:pPr>
-            <w:r>
-              <w:t>Of the Church</w:t>
-            </w:r>
-          </w:p>
-          <w:p>
-            <w:pPr>
-              <w:ind w:left="196" w:hanging="196"/>
-            </w:pPr>
-            <w:proofErr w:type="spellStart"/>
-            <w:r>
-              <w:t>Honour</w:t>
-            </w:r>
-            <w:proofErr w:type="spellEnd"/>
-            <w:r>
               <w:t xml:space="preserve"> John the wise</w:t>
             </w:r>
           </w:p>
           <w:p>
             <w:pPr>
-              <w:ind w:left="196" w:hanging="196"/>
+              <w:pStyle w:val="EngHangEnd"/>
             </w:pPr>
             <w:r>
               <w:t>At all times.</w:t>
@@ -661,10 +771,35 @@
           </w:tcPr>
           <w:p>
             <w:pPr>
-              <w:pStyle w:val="Coptic"/>
-            </w:pPr>
-            <w:r>
-              <w:t>Ⲏⲡⲡⲉ ⲁϥⲧⲁⲙⲟⲛ ⲕⲁⲗⲱⲥ: Ⲓⲱⲁⲛⲛⲏⲥ ⲡⲓⲃⲁⲡⲧⲓⲥⲧⲏⲥ: ϫⲉ ⲁⲓϯⲱⲙⲥ ⲉ̀Ⲡⲟ̄ⲥ̄: ϧⲉⲛ ⲛⲓⲙⲱⲟⲩ ⲛ̀ⲧⲉ ⲡⲓⲓⲟⲣⲇⲁⲛⲏⲥ.</w:t>
+              <w:pStyle w:val="CopticVersemulti-line"/>
+            </w:pPr>
+            <w:r>
+              <w:lastRenderedPageBreak/>
+              <w:t>Ⲏⲡⲡⲉ ⲁϥⲧⲁⲙⲟⲛ ⲕⲁⲗⲱⲥ:</w:t>
+            </w:r>
+          </w:p>
+          <w:p>
+            <w:pPr>
+              <w:pStyle w:val="CopticVersemulti-line"/>
+            </w:pPr>
+            <w:r>
+              <w:t>Ⲓⲱⲁⲛⲛⲏⲥ ⲡⲓⲃⲁⲡⲧⲓⲥⲧⲏⲥ:</w:t>
+            </w:r>
+          </w:p>
+          <w:p>
+            <w:pPr>
+              <w:pStyle w:val="CopticVersemulti-line"/>
+            </w:pPr>
+            <w:r>
+              <w:t>ϫⲉ ⲁⲓϯⲱⲙⲥ ⲉ̀Ⲡⲟ̄ⲥ̄:</w:t>
+            </w:r>
+          </w:p>
+          <w:p>
+            <w:pPr>
+              <w:pStyle w:val="CopticVerse"/>
+            </w:pPr>
+            <w:r>
+              <w:t>ϧⲉⲛ ⲛⲓⲙⲱⲟⲩ ⲛ̀ⲧⲉ ⲡⲓⲓⲟⲣⲇⲁⲛⲏⲥ.</w:t>
             </w:r>
           </w:p>
         </w:tc>
@@ -698,16 +833,25 @@
             <w:tcW w:w="1255" w:type="pct"/>
           </w:tcPr>
           <w:p>
+            <w:pPr>
+              <w:pStyle w:val="EngHang"/>
+            </w:pPr>
             <w:r>
               <w:t>Behold, John the Baptist,</w:t>
             </w:r>
           </w:p>
           <w:p>
+            <w:pPr>
+              <w:pStyle w:val="EngHang"/>
+            </w:pPr>
             <w:r>
               <w:t>Taught us well,</w:t>
             </w:r>
           </w:p>
           <w:p>
+            <w:pPr>
+              <w:pStyle w:val="EngHang"/>
+            </w:pPr>
             <w:proofErr w:type="spellStart"/>
             <w:r>
               <w:t>Baptising</w:t>
@@ -718,6 +862,9 @@
             </w:r>
           </w:p>
           <w:p>
+            <w:pPr>
+              <w:pStyle w:val="EngHangEnd"/>
+            </w:pPr>
             <w:r>
               <w:t>In the waters of the Jordan.</w:t>
             </w:r>
@@ -741,10 +888,34 @@
           </w:tcPr>
           <w:p>
             <w:pPr>
-              <w:pStyle w:val="Coptic"/>
-            </w:pPr>
-            <w:r>
-              <w:t>Ⲑⲉⲗⲏⲗ ⲱ̀ Ⲓⲱⲁⲛⲛⲏⲥ: ⲡ̀ϣⲏⲣⲓ ⲛ̀Ⲍⲁⲭⲁⲣⲓⲁⲥ: ⲟⲩⲟϩ ⲡⲓⲡ̀ⲣⲟⲇⲣⲟⲙⲟ: ⲛ̀ⲧⲉ Ⲙⲁⲥⲓⲁⲥ.</w:t>
+              <w:pStyle w:val="CopticVersemulti-line"/>
+            </w:pPr>
+            <w:r>
+              <w:t>Ⲑⲉⲗⲏⲗ ⲱ̀ Ⲓⲱⲁⲛⲛⲏⲥ:</w:t>
+            </w:r>
+          </w:p>
+          <w:p>
+            <w:pPr>
+              <w:pStyle w:val="CopticVersemulti-line"/>
+            </w:pPr>
+            <w:r>
+              <w:t>ⲡ̀ϣⲏⲣⲓ ⲛ̀Ⲍⲁⲭⲁⲣⲓⲁⲥ:</w:t>
+            </w:r>
+          </w:p>
+          <w:p>
+            <w:pPr>
+              <w:pStyle w:val="CopticVersemulti-line"/>
+            </w:pPr>
+            <w:r>
+              <w:t>ⲟⲩⲟϩ ⲡⲓⲡ̀ⲣⲟⲇⲣⲟⲙⲟ:</w:t>
+            </w:r>
+          </w:p>
+          <w:p>
+            <w:pPr>
+              <w:pStyle w:val="CopticVerse"/>
+            </w:pPr>
+            <w:r>
+              <w:t>ⲛ̀ⲧⲉ Ⲙⲁⲥⲓⲁⲥ.</w:t>
             </w:r>
           </w:p>
         </w:tc>
@@ -769,7 +940,6 @@
           </w:p>
           <w:p>
             <w:r>
-              <w:lastRenderedPageBreak/>
               <w:t>Of the Messiah.</w:t>
             </w:r>
           </w:p>
@@ -780,16 +950,15 @@
           </w:tcPr>
           <w:p>
             <w:pPr>
-              <w:ind w:left="196" w:hanging="196"/>
-            </w:pPr>
-            <w:r>
-              <w:lastRenderedPageBreak/>
+              <w:pStyle w:val="EngHang"/>
+            </w:pPr>
+            <w:r>
               <w:t>Rejoice, O John,</w:t>
             </w:r>
           </w:p>
           <w:p>
             <w:pPr>
-              <w:ind w:left="196" w:hanging="196"/>
+              <w:pStyle w:val="EngHang"/>
             </w:pPr>
             <w:r>
               <w:t xml:space="preserve">The son of </w:t>
@@ -805,7 +974,7 @@
           </w:p>
           <w:p>
             <w:pPr>
-              <w:ind w:left="196" w:hanging="196"/>
+              <w:pStyle w:val="EngHang"/>
             </w:pPr>
             <w:r>
               <w:t xml:space="preserve">The </w:t>
@@ -818,10 +987,9 @@
           </w:p>
           <w:p>
             <w:pPr>
-              <w:ind w:left="196" w:hanging="196"/>
-            </w:pPr>
-            <w:r>
-              <w:lastRenderedPageBreak/>
+              <w:pStyle w:val="EngHangEnd"/>
+            </w:pPr>
+            <w:r>
               <w:t>Of the Messiah.</w:t>
             </w:r>
           </w:p>
@@ -844,11 +1012,34 @@
           </w:tcPr>
           <w:p>
             <w:pPr>
-              <w:pStyle w:val="Coptic"/>
-            </w:pPr>
-            <w:r>
-              <w:lastRenderedPageBreak/>
-              <w:t>Ⲓⲱⲁⲛⲛⲏⲥ ⲁϥⲉⲣⲙⲉⲑⲣⲉ: ϫⲉ ⲁⲓⲛⲁⲩ ⲉ̀ⲡⲓⲠⲉⲛⲁⲩⲙⲁ ⲉ̄ⲑ̄ⲩ̄: ⲉ̀ⲧⲁϥⲓ̀ ⲉ̀ⲃⲟⲗϧⲉⲛ ⲧ̀ⲫⲉ: ⲱ̀ⲟⲩⲛⲓⲁⲧϥ ⲛ̀ⲑ̀ⲃⲁ ⲛ̀ⲕⲱⲃ.</w:t>
+              <w:pStyle w:val="CopticVersemulti-line"/>
+            </w:pPr>
+            <w:r>
+              <w:t>Ⲓⲱⲁⲛⲛⲏⲥ ⲁϥⲉⲣⲙⲉⲑⲣⲉ:</w:t>
+            </w:r>
+          </w:p>
+          <w:p>
+            <w:pPr>
+              <w:pStyle w:val="CopticVersemulti-line"/>
+            </w:pPr>
+            <w:r>
+              <w:t>ϫⲉ ⲁⲓⲛⲁⲩ ⲉ̀ⲡⲓⲠⲉⲛⲁⲩⲙⲁ ⲉ̄ⲑ̄ⲩ̄:</w:t>
+            </w:r>
+          </w:p>
+          <w:p>
+            <w:pPr>
+              <w:pStyle w:val="CopticVersemulti-line"/>
+            </w:pPr>
+            <w:r>
+              <w:t>ⲉ̀ⲧⲁϥⲓ̀ ⲉ̀ⲃⲟⲗϧⲉⲛ ⲧ̀ⲫⲉ:</w:t>
+            </w:r>
+          </w:p>
+          <w:p>
+            <w:pPr>
+              <w:pStyle w:val="CopticVerse"/>
+            </w:pPr>
+            <w:r>
+              <w:t>ⲱ̀ⲟⲩⲛⲓⲁⲧϥ ⲛ̀ⲑ̀ⲃⲁ ⲛ̀ⲕⲱⲃ.</w:t>
             </w:r>
           </w:p>
         </w:tc>
@@ -872,26 +1063,26 @@
             </w:r>
           </w:p>
           <w:p>
-            <w:commentRangeStart w:id="0"/>
+            <w:commentRangeStart w:id="1"/>
             <w:r>
               <w:t>He is blessed greatly.</w:t>
             </w:r>
-            <w:commentRangeEnd w:id="0"/>
+            <w:commentRangeEnd w:id="1"/>
             <w:r>
               <w:rPr>
                 <w:rStyle w:val="CommentReference"/>
               </w:rPr>
-              <w:commentReference w:id="0"/>
-            </w:r>
-          </w:p>
-        </w:tc>
-        <w:tc>
-          <w:tcPr>
-            <w:tcW w:w="1255" w:type="pct"/>
-          </w:tcPr>
-          <w:p>
-            <w:pPr>
-              <w:ind w:left="196" w:hanging="196"/>
+              <w:commentReference w:id="1"/>
+            </w:r>
+          </w:p>
+        </w:tc>
+        <w:tc>
+          <w:tcPr>
+            <w:tcW w:w="1255" w:type="pct"/>
+          </w:tcPr>
+          <w:p>
+            <w:pPr>
+              <w:pStyle w:val="EngHang"/>
             </w:pPr>
             <w:r>
               <w:t>John was greatly blessed,</w:t>
@@ -899,7 +1090,7 @@
           </w:p>
           <w:p>
             <w:pPr>
-              <w:ind w:left="196" w:hanging="196"/>
+              <w:pStyle w:val="EngHang"/>
             </w:pPr>
             <w:r>
               <w:t>For he witnessed and said,</w:t>
@@ -907,7 +1098,7 @@
           </w:p>
           <w:p>
             <w:pPr>
-              <w:ind w:left="196" w:hanging="196"/>
+              <w:pStyle w:val="EngHang"/>
             </w:pPr>
             <w:r>
               <w:t>“I saw the Holy Spirit</w:t>
@@ -915,7 +1106,7 @@
           </w:p>
           <w:p>
             <w:pPr>
-              <w:ind w:left="196" w:hanging="196"/>
+              <w:pStyle w:val="EngHangEnd"/>
             </w:pPr>
             <w:r>
               <w:t>Descending from Heaven.</w:t>
@@ -940,10 +1131,34 @@
           </w:tcPr>
           <w:p>
             <w:pPr>
-              <w:pStyle w:val="Coptic"/>
-            </w:pPr>
-            <w:r>
-              <w:t>Ⲕⲉ ⲡⲁⲗⲓⲛ ⲛⲉⲙ ⲧ̀ⲥ̀ⲙⲉ: ⲛ̀ⲧⲉ Ⲫϯ ⲫ̀Ⲓⲱⲧ: ϫⲉ ⲫⲁⲓ ⲡⲉ Ⲡⲁϣⲏⲣⲓ: Ⲡⲁⲙⲉⲛⲣⲓⲧ ⲥⲱⲧⲉⲙ Ⲛⲥⲱϥ.</w:t>
+              <w:pStyle w:val="CopticVersemulti-line"/>
+            </w:pPr>
+            <w:r>
+              <w:t>Ⲕⲉ ⲡⲁⲗⲓⲛ ⲛⲉⲙ ⲧ̀ⲥ̀ⲙⲉ:</w:t>
+            </w:r>
+          </w:p>
+          <w:p>
+            <w:pPr>
+              <w:pStyle w:val="CopticVersemulti-line"/>
+            </w:pPr>
+            <w:r>
+              <w:t>ⲛ̀ⲧⲉ Ⲫϯ ⲫ̀Ⲓⲱⲧ:</w:t>
+            </w:r>
+          </w:p>
+          <w:p>
+            <w:pPr>
+              <w:pStyle w:val="CopticVersemulti-line"/>
+            </w:pPr>
+            <w:r>
+              <w:t>ϫⲉ ⲫⲁⲓ ⲡⲉ Ⲡⲁϣⲏⲣⲓ:</w:t>
+            </w:r>
+          </w:p>
+          <w:p>
+            <w:pPr>
+              <w:pStyle w:val="CopticVerse"/>
+            </w:pPr>
+            <w:r>
+              <w:t>Ⲡⲁⲙⲉⲛⲣⲓⲧ ⲥⲱⲧⲉⲙ Ⲛⲥⲱϥ.</w:t>
             </w:r>
           </w:p>
         </w:tc>
@@ -978,7 +1193,7 @@
           </w:tcPr>
           <w:p>
             <w:pPr>
-              <w:ind w:left="196" w:hanging="196"/>
+              <w:pStyle w:val="EngHang"/>
             </w:pPr>
             <w:r>
               <w:t>And the voice of</w:t>
@@ -986,7 +1201,7 @@
           </w:p>
           <w:p>
             <w:pPr>
-              <w:ind w:left="196" w:hanging="196"/>
+              <w:pStyle w:val="EngHang"/>
             </w:pPr>
             <w:r>
               <w:t>God the Father saying,</w:t>
@@ -994,7 +1209,7 @@
           </w:p>
           <w:p>
             <w:pPr>
-              <w:ind w:left="196" w:hanging="196"/>
+              <w:pStyle w:val="EngHang"/>
             </w:pPr>
             <w:r>
               <w:t>‘This is my beloved</w:t>
@@ -1002,7 +1217,7 @@
           </w:p>
           <w:p>
             <w:pPr>
-              <w:ind w:left="196" w:hanging="196"/>
+              <w:pStyle w:val="EngHangEnd"/>
             </w:pPr>
             <w:r>
               <w:t>Son, hear Him.’”</w:t>
@@ -1027,10 +1242,34 @@
           </w:tcPr>
           <w:p>
             <w:pPr>
-              <w:pStyle w:val="Coptic"/>
-            </w:pPr>
-            <w:r>
-              <w:t>Ⲗⲉⲗⲓ ⲱ̀ ⲛⲓⲗⲁⲟⲥ: ⲛ̀ⲛⲓⲬⲣⲓⲥⲧⲓⲁⲛⲟⲥ: ϧⲉⲛ ⲡ̀ϣⲁⲓ ⲙ̀ⲡⲓⲙⲁⲣⲧⲩⲣⲟⲥ: Ⲓⲱⲁⲛⲛⲏⲥ ⲡⲓⲡ̀ⲣⲟⲇⲣⲟⲙⲟⲥ.</w:t>
+              <w:pStyle w:val="CopticVersemulti-line"/>
+            </w:pPr>
+            <w:r>
+              <w:t>Ⲗⲉⲗⲓ ⲱ̀ ⲛⲓⲗⲁⲟⲥ:</w:t>
+            </w:r>
+          </w:p>
+          <w:p>
+            <w:pPr>
+              <w:pStyle w:val="CopticVersemulti-line"/>
+            </w:pPr>
+            <w:r>
+              <w:t>ⲛ̀ⲛⲓⲬⲣⲓⲥⲧⲓⲁⲛⲟⲥ:</w:t>
+            </w:r>
+          </w:p>
+          <w:p>
+            <w:pPr>
+              <w:pStyle w:val="CopticVersemulti-line"/>
+            </w:pPr>
+            <w:r>
+              <w:t>ϧⲉⲛ ⲡ̀ϣⲁⲓ ⲙ̀ⲡⲓⲙⲁⲣⲧⲩⲣⲟⲥ:</w:t>
+            </w:r>
+          </w:p>
+          <w:p>
+            <w:pPr>
+              <w:pStyle w:val="CopticVerse"/>
+            </w:pPr>
+            <w:r>
+              <w:t>Ⲓⲱⲁⲛⲛⲏⲥ ⲡⲓⲡ̀ⲣⲟⲇⲣⲟⲙⲟⲥ.</w:t>
             </w:r>
           </w:p>
         </w:tc>
@@ -1064,24 +1303,33 @@
             <w:tcW w:w="1255" w:type="pct"/>
           </w:tcPr>
           <w:p>
-            <w:r>
-              <w:t>Rejoice</w:t>
-            </w:r>
-            <w:r>
-              <w:t xml:space="preserve"> O you </w:t>
-            </w:r>
-          </w:p>
-          <w:p>
+            <w:pPr>
+              <w:pStyle w:val="EngHang"/>
+            </w:pPr>
+            <w:r>
+              <w:t xml:space="preserve">Rejoice O you </w:t>
+            </w:r>
+          </w:p>
+          <w:p>
+            <w:pPr>
+              <w:pStyle w:val="EngHang"/>
+            </w:pPr>
             <w:r>
               <w:t>Christian people</w:t>
             </w:r>
           </w:p>
           <w:p>
+            <w:pPr>
+              <w:pStyle w:val="EngHang"/>
+            </w:pPr>
             <w:r>
               <w:t>At the fast of the martyr,</w:t>
             </w:r>
           </w:p>
           <w:p>
+            <w:pPr>
+              <w:pStyle w:val="EngHangEnd"/>
+            </w:pPr>
             <w:r>
               <w:t>John the Baptist.</w:t>
             </w:r>
@@ -1105,365 +1353,39 @@
           </w:tcPr>
           <w:p>
             <w:pPr>
-              <w:pStyle w:val="Coptic"/>
-            </w:pPr>
-            <w:r>
-              <w:t xml:space="preserve">Ⲙⲟⲓ ⲛⲁⲙ ⲛ̀ⲧⲉⲕϩⲓⲣⲏⲛⲏ: ⲱ̀ ⲡⲓⲙⲟⲛⲟⲅⲉⲛⲏⲥ: ⲙⲁⲧⲁⲗϭⲟ ⲛ̀ⲛⲉⲛϣⲱⲛⲓ: ⲉⲑⲃⲉ </w:t>
-            </w:r>
-            <w:commentRangeStart w:id="1"/>
+              <w:pStyle w:val="CopticVersemulti-line"/>
+            </w:pPr>
+            <w:r>
+              <w:lastRenderedPageBreak/>
+              <w:t>Ⲙⲟⲓ ⲛⲁⲙ ⲛ̀ⲧⲉⲕϩⲓⲣⲏⲛⲏ:</w:t>
+            </w:r>
+          </w:p>
+          <w:p>
+            <w:pPr>
+              <w:pStyle w:val="CopticVersemulti-line"/>
+            </w:pPr>
+            <w:r>
+              <w:t>ⲱ̀ ⲡⲓⲙⲟⲛⲟⲅⲉⲛⲏⲥ:</w:t>
+            </w:r>
+          </w:p>
+          <w:p>
+            <w:pPr>
+              <w:pStyle w:val="CopticVersemulti-line"/>
+            </w:pPr>
+            <w:r>
+              <w:t>ⲙⲁⲧⲁⲗϭⲟ ⲛ̀ⲛⲉⲛϣⲱⲛⲓ:</w:t>
+            </w:r>
+          </w:p>
+          <w:p>
+            <w:pPr>
+              <w:pStyle w:val="CopticVerse"/>
+            </w:pPr>
+            <w:r>
+              <w:t xml:space="preserve">ⲉⲑⲃⲉ </w:t>
+            </w:r>
+            <w:commentRangeStart w:id="2"/>
             <w:r>
               <w:t>ⲫⲏ</w:t>
-            </w:r>
-            <w:commentRangeEnd w:id="1"/>
-            <w:r>
-              <w:rPr>
-                <w:rStyle w:val="CommentReference"/>
-                <w:rFonts w:ascii="Times New Roman" w:hAnsi="Times New Roman"/>
-              </w:rPr>
-              <w:commentReference w:id="1"/>
-            </w:r>
-            <w:r>
-              <w:t>ⲉ̄ⲑ̄ⲩ̄ Ⲓⲱⲁⲛⲛⲏⲥ.</w:t>
-            </w:r>
-          </w:p>
-        </w:tc>
-        <w:tc>
-          <w:tcPr>
-            <w:tcW w:w="1242" w:type="pct"/>
-          </w:tcPr>
-          <w:p>
-            <w:r>
-              <w:t>Grant us Your peace</w:t>
-            </w:r>
-          </w:p>
-          <w:p>
-            <w:r>
-              <w:t>O Only-Begotten</w:t>
-            </w:r>
-          </w:p>
-          <w:p>
-            <w:r>
-              <w:t>Heal our sickness</w:t>
-            </w:r>
-          </w:p>
-          <w:p>
-            <w:r>
-              <w:t>For the save of Saint John.</w:t>
-            </w:r>
-          </w:p>
-        </w:tc>
-        <w:tc>
-          <w:tcPr>
-            <w:tcW w:w="1255" w:type="pct"/>
-          </w:tcPr>
-          <w:p>
-            <w:r>
-              <w:t>Grant us Your peace,</w:t>
-            </w:r>
-          </w:p>
-          <w:p>
-            <w:r>
-              <w:t>O Only-Begotten,</w:t>
-            </w:r>
-          </w:p>
-          <w:p>
-            <w:r>
-              <w:t>Heal our sicknesses,</w:t>
-            </w:r>
-          </w:p>
-          <w:p>
-            <w:r>
-              <w:t>For the sake of St. John.</w:t>
-            </w:r>
-          </w:p>
-        </w:tc>
-        <w:tc>
-          <w:tcPr>
-            <w:tcW w:w="1255" w:type="pct"/>
-          </w:tcPr>
-          <w:p>
-            <w:pPr>
-              <w:ind w:left="196" w:hanging="196"/>
-            </w:pPr>
-          </w:p>
-        </w:tc>
-      </w:tr>
-      <w:tr>
-        <w:tc>
-          <w:tcPr>
-            <w:tcW w:w="1248" w:type="pct"/>
-          </w:tcPr>
-          <w:p>
-            <w:pPr>
-              <w:pStyle w:val="Coptic"/>
-            </w:pPr>
-            <w:r>
-              <w:t>Ⲛⲁⲓ ⲛⲁⲛ ⲥⲱⲧⲉⲛ ⲉ̀ⲣⲟⲛ: ⲟⲩⲟϩ ⲱ̀ⲗⲓ ⲙ̀ⲡⲉⲕϫⲱⲛⲧ: ⲱ̀Ⲡⲭ̄ⲥ̄ ⲉ̀ⲃⲟⲗϩⲁⲣⲟⲛ: ⲉⲑⲃⲉ Ⲓⲱⲁⲛⲛⲏⲥ ⲫⲏⲉⲧⲥ̀ⲙⲁⲣⲱⲟⲩⲧ.</w:t>
-            </w:r>
-          </w:p>
-        </w:tc>
-        <w:tc>
-          <w:tcPr>
-            <w:tcW w:w="1242" w:type="pct"/>
-          </w:tcPr>
-          <w:p>
-            <w:r>
-              <w:t>Hear us and have mercy</w:t>
-            </w:r>
-          </w:p>
-          <w:p>
-            <w:r>
-              <w:t>Remove your wrath from us</w:t>
-            </w:r>
-          </w:p>
-          <w:p>
-            <w:r>
-              <w:t xml:space="preserve">O Christ because of </w:t>
-            </w:r>
-          </w:p>
-          <w:p>
-            <w:r>
-              <w:t>John the blessed.</w:t>
-            </w:r>
-          </w:p>
-        </w:tc>
-        <w:tc>
-          <w:tcPr>
-            <w:tcW w:w="1255" w:type="pct"/>
-          </w:tcPr>
-          <w:p>
-            <w:r>
-              <w:t>Hear us and have mercy on us,</w:t>
-            </w:r>
-          </w:p>
-          <w:p>
-            <w:r>
-              <w:t>Take away your wrath from us,</w:t>
-            </w:r>
-          </w:p>
-          <w:p>
-            <w:r>
-              <w:t>O Christ, for the sake</w:t>
-            </w:r>
-          </w:p>
-          <w:p>
-            <w:r>
-              <w:t>Of the blessed John.</w:t>
-            </w:r>
-          </w:p>
-        </w:tc>
-        <w:tc>
-          <w:tcPr>
-            <w:tcW w:w="1255" w:type="pct"/>
-          </w:tcPr>
-          <w:p>
-            <w:pPr>
-              <w:ind w:left="196" w:hanging="196"/>
-            </w:pPr>
-          </w:p>
-        </w:tc>
-      </w:tr>
-      <w:tr>
-        <w:tc>
-          <w:tcPr>
-            <w:tcW w:w="1248" w:type="pct"/>
-          </w:tcPr>
-          <w:p>
-            <w:pPr>
-              <w:pStyle w:val="Coptic"/>
-            </w:pPr>
-            <w:r>
-              <w:t>Ⲝⲙⲁⲣⲱⲟⲩⲧ ⲱ̀Ⲡⲭ̄ⲥ̄: ⲛⲉⲙ Ⲡⲉⲕⲓⲱⲧ ⲛ̀ⲁⲅⲁⲱⲟⲥ: ⲛⲉⲙ ⲡⲓⲠⲛⲉⲩⲙⲁ ⲙ̀Ⲡⲁⲣⲁⲕⲗⲓⲧⲟⲥ: ⲛ̀ⲟ̀ⲙⲟⲟⲩⲥⲓⲟⲥ.</w:t>
-            </w:r>
-          </w:p>
-        </w:tc>
-        <w:tc>
-          <w:tcPr>
-            <w:tcW w:w="1242" w:type="pct"/>
-          </w:tcPr>
-          <w:p>
-            <w:r>
-              <w:t>You are blessed, O Christ</w:t>
-            </w:r>
-          </w:p>
-          <w:p>
-            <w:r>
-              <w:t>With Your Good Father</w:t>
-            </w:r>
-          </w:p>
-          <w:p>
-            <w:r>
-              <w:t>And the Holy Spirit</w:t>
-            </w:r>
-          </w:p>
-          <w:p>
-            <w:r>
-              <w:t>The one in essence.</w:t>
-            </w:r>
-          </w:p>
-        </w:tc>
-        <w:tc>
-          <w:tcPr>
-            <w:tcW w:w="1255" w:type="pct"/>
-          </w:tcPr>
-          <w:p>
-            <w:r>
-              <w:t>Blessed are You, O Christ,</w:t>
-            </w:r>
-          </w:p>
-          <w:p>
-            <w:r>
-              <w:t>With Your good Father,</w:t>
-            </w:r>
-          </w:p>
-          <w:p>
-            <w:r>
-              <w:t>And the Holy Spirit,</w:t>
-            </w:r>
-          </w:p>
-          <w:p>
-            <w:r>
-              <w:t>One in essence with You.</w:t>
-            </w:r>
-          </w:p>
-        </w:tc>
-        <w:tc>
-          <w:tcPr>
-            <w:tcW w:w="1255" w:type="pct"/>
-          </w:tcPr>
-          <w:p>
-            <w:pPr>
-              <w:ind w:left="196" w:hanging="196"/>
-            </w:pPr>
-          </w:p>
-        </w:tc>
-      </w:tr>
-      <w:tr>
-        <w:tc>
-          <w:tcPr>
-            <w:tcW w:w="1248" w:type="pct"/>
-          </w:tcPr>
-          <w:p>
-            <w:pPr>
-              <w:pStyle w:val="Coptic"/>
-            </w:pPr>
-            <w:r>
-              <w:t>Ⲟⲩⲛⲓ</w:t>
-            </w:r>
-            <w:proofErr w:type="spellStart"/>
-            <w:r>
-              <w:t>ϣϯ</w:t>
-            </w:r>
-            <w:proofErr w:type="spellEnd"/>
-            <w:r>
-              <w:t xml:space="preserve"> ⲡⲉ ⲡⲉⲕⲣⲁⲛ: ϧⲉⲛ ⲑ̀ⲙⲏϯ ⲛ̀ⲛⲓⲁⲅⲅⲉⲗⲟⲥ: ⲙⲁ</w:t>
-            </w:r>
-            <w:proofErr w:type="spellStart"/>
-            <w:r>
-              <w:t>ϯϩ</w:t>
-            </w:r>
-            <w:proofErr w:type="spellEnd"/>
-            <w:r>
-              <w:t>ⲟ ⲉ̀Ⲡⲭ̄ⲥ̄ ⲉ̀ⲛⲁⲓ ⲛⲁⲛ: ⲱ̀ ⲫⲏⲉ̄ⲑ̄ⲩ̄ Ⲓⲱⲁⲛⲛⲏⲥ.</w:t>
-            </w:r>
-          </w:p>
-        </w:tc>
-        <w:tc>
-          <w:tcPr>
-            <w:tcW w:w="1242" w:type="pct"/>
-          </w:tcPr>
-          <w:p>
-            <w:r>
-              <w:t>You name is great</w:t>
-            </w:r>
-          </w:p>
-          <w:p>
-            <w:r>
-              <w:t>Among the angels</w:t>
-            </w:r>
-          </w:p>
-          <w:p>
-            <w:r>
-              <w:t>Ask Christ to have mercy</w:t>
-            </w:r>
-          </w:p>
-          <w:p>
-            <w:r>
-              <w:t>O Saint John.</w:t>
-            </w:r>
-          </w:p>
-        </w:tc>
-        <w:tc>
-          <w:tcPr>
-            <w:tcW w:w="1255" w:type="pct"/>
-          </w:tcPr>
-          <w:p>
-            <w:pPr>
-              <w:ind w:left="196" w:hanging="196"/>
-            </w:pPr>
-            <w:r>
-              <w:t xml:space="preserve">Your name is great </w:t>
-            </w:r>
-          </w:p>
-          <w:p>
-            <w:pPr>
-              <w:ind w:left="196" w:hanging="196"/>
-            </w:pPr>
-            <w:r>
-              <w:t>Among the angels,</w:t>
-            </w:r>
-          </w:p>
-          <w:p>
-            <w:pPr>
-              <w:ind w:left="196" w:hanging="196"/>
-            </w:pPr>
-            <w:r>
-              <w:t>Ask Christ to have mercy,</w:t>
-            </w:r>
-          </w:p>
-          <w:p>
-            <w:pPr>
-              <w:ind w:left="196" w:hanging="196"/>
-            </w:pPr>
-            <w:r>
-              <w:t>O St. John.</w:t>
-            </w:r>
-          </w:p>
-        </w:tc>
-        <w:tc>
-          <w:tcPr>
-            <w:tcW w:w="1255" w:type="pct"/>
-          </w:tcPr>
-          <w:p>
-            <w:pPr>
-              <w:ind w:left="196" w:hanging="196"/>
-            </w:pPr>
-          </w:p>
-        </w:tc>
-      </w:tr>
-      <w:tr>
-        <w:tc>
-          <w:tcPr>
-            <w:tcW w:w="1248" w:type="pct"/>
-          </w:tcPr>
-          <w:p>
-            <w:pPr>
-              <w:pStyle w:val="Coptic"/>
-            </w:pPr>
-            <w:r>
-              <w:t>Ⲡⲉⲛⲛⲟⲩϯ ϫⲱⲣ ⲉ̀ⲃⲟⲗ: ⲉ̀ⲛⲓ</w:t>
-            </w:r>
-            <w:proofErr w:type="spellStart"/>
-            <w:r>
-              <w:t>ϫⲁϫ</w:t>
-            </w:r>
-            <w:proofErr w:type="spellEnd"/>
-            <w:r>
-              <w:t xml:space="preserve">ⲓ ⲛ̀ⲧⲉ ϯⲈⲕⲕⲗⲏⲥⲓⲁ: ⲟⲩⲟϩ ϧⲉⲙϧⲟⲙⲟⲩ ⲉ̀ⲃⲟⲗ: ϣⲁ </w:t>
-            </w:r>
-            <w:commentRangeStart w:id="2"/>
-            <w:r>
-              <w:t>ϯⲥⲩⲛⲧⲉⲗⲓⲁ</w:t>
             </w:r>
             <w:commentRangeEnd w:id="2"/>
             <w:r>
@@ -1474,7 +1396,7 @@
               <w:commentReference w:id="2"/>
             </w:r>
             <w:r>
-              <w:t>.</w:t>
+              <w:t>ⲉ̄ⲑ̄ⲩ̄ Ⲓⲱⲁⲛⲛⲏⲥ.</w:t>
             </w:r>
           </w:p>
         </w:tc>
@@ -1484,59 +1406,59 @@
           </w:tcPr>
           <w:p>
             <w:r>
-              <w:t>Disperse, O Our God</w:t>
-            </w:r>
-          </w:p>
-          <w:p>
-            <w:r>
-              <w:t>The enemies of the Church</w:t>
-            </w:r>
-          </w:p>
-          <w:p>
-            <w:r>
-              <w:t>Trample them</w:t>
-            </w:r>
-          </w:p>
-          <w:p>
-            <w:r>
-              <w:t>To the end.</w:t>
-            </w:r>
-          </w:p>
-        </w:tc>
-        <w:tc>
-          <w:tcPr>
-            <w:tcW w:w="1255" w:type="pct"/>
-          </w:tcPr>
-          <w:p>
-            <w:pPr>
-              <w:ind w:left="196" w:hanging="196"/>
-            </w:pPr>
-            <w:r>
-              <w:t>O our God, disperse</w:t>
-            </w:r>
-          </w:p>
-          <w:p>
-            <w:pPr>
-              <w:ind w:left="196" w:hanging="196"/>
-            </w:pPr>
-            <w:r>
-              <w:t>The enemies of the Church,</w:t>
-            </w:r>
-          </w:p>
-          <w:p>
-            <w:pPr>
-              <w:ind w:left="196" w:hanging="196"/>
-            </w:pPr>
-            <w:r>
-              <w:t>Trample them</w:t>
-            </w:r>
-          </w:p>
-          <w:p>
-            <w:pPr>
-              <w:ind w:left="196" w:hanging="196"/>
-            </w:pPr>
-            <w:r>
-              <w:t>Until the end.</w:t>
+              <w:t>Grant us Your peace</w:t>
+            </w:r>
+          </w:p>
+          <w:p>
+            <w:r>
+              <w:t>O Only-Begotten</w:t>
+            </w:r>
+          </w:p>
+          <w:p>
+            <w:r>
+              <w:t>Heal our sickness</w:t>
+            </w:r>
+          </w:p>
+          <w:p>
+            <w:r>
+              <w:t>For the save of Saint John.</w:t>
+            </w:r>
+          </w:p>
+        </w:tc>
+        <w:tc>
+          <w:tcPr>
+            <w:tcW w:w="1255" w:type="pct"/>
+          </w:tcPr>
+          <w:p>
+            <w:pPr>
+              <w:pStyle w:val="EngHang"/>
+            </w:pPr>
+            <w:r>
+              <w:t>Grant us Your peace,</w:t>
+            </w:r>
+          </w:p>
+          <w:p>
+            <w:pPr>
+              <w:pStyle w:val="EngHang"/>
+            </w:pPr>
+            <w:r>
+              <w:t>O Only-Begotten,</w:t>
+            </w:r>
+          </w:p>
+          <w:p>
+            <w:pPr>
+              <w:pStyle w:val="EngHang"/>
+            </w:pPr>
+            <w:r>
+              <w:t>Heal our sicknesses,</w:t>
+            </w:r>
+          </w:p>
+          <w:p>
+            <w:pPr>
+              <w:pStyle w:val="EngHangEnd"/>
+            </w:pPr>
+            <w:r>
+              <w:t>For the sake of St. John.</w:t>
             </w:r>
           </w:p>
         </w:tc>
@@ -1558,11 +1480,34 @@
           </w:tcPr>
           <w:p>
             <w:pPr>
-              <w:pStyle w:val="Coptic"/>
-            </w:pPr>
-            <w:r>
-              <w:lastRenderedPageBreak/>
-              <w:t>Ⲣⲱⲓⲥ ⲉ̀ⲣⲟⲛ ⲱ̀Ⲡⲭ̄ⲥ̄: ⲉ̀ⲃⲟⲗϧⲉⲛ ⲛⲓⲣⲱⲙⲓ ⲉⲩϩⲱⲟⲩ: ⲛⲓⲭ̀ⲣⲟϥ ⲛⲉⲙ ⲛⲓⲡⲁⲑⲟⲥ: ⲉⲑⲃⲉ Ⲙⲁⲣⲓⲁ ϯⲟⲩⲣⲱ.</w:t>
+              <w:pStyle w:val="CopticVersemulti-line"/>
+            </w:pPr>
+            <w:r>
+              <w:t>Ⲛⲁⲓ ⲛⲁⲛ ⲥⲱⲧⲉⲛ ⲉ̀ⲣⲟⲛ:</w:t>
+            </w:r>
+          </w:p>
+          <w:p>
+            <w:pPr>
+              <w:pStyle w:val="CopticVersemulti-line"/>
+            </w:pPr>
+            <w:r>
+              <w:t>ⲟⲩⲟϩ ⲱ̀ⲗⲓ ⲙ̀ⲡⲉⲕϫⲱⲛⲧ:</w:t>
+            </w:r>
+          </w:p>
+          <w:p>
+            <w:pPr>
+              <w:pStyle w:val="CopticVersemulti-line"/>
+            </w:pPr>
+            <w:r>
+              <w:t>ⲱ̀Ⲡⲭ̄ⲥ̄ ⲉ̀ⲃⲟⲗϩⲁⲣⲟⲛ:</w:t>
+            </w:r>
+          </w:p>
+          <w:p>
+            <w:pPr>
+              <w:pStyle w:val="CopticVerse"/>
+            </w:pPr>
+            <w:r>
+              <w:t>ⲉⲑⲃⲉ Ⲓⲱⲁⲛⲛⲏⲥ ⲫⲏⲉⲧⲥ̀ⲙⲁⲣⲱⲟⲩⲧ.</w:t>
             </w:r>
           </w:p>
         </w:tc>
@@ -1572,59 +1517,59 @@
           </w:tcPr>
           <w:p>
             <w:r>
-              <w:t>Guard us O Christ</w:t>
-            </w:r>
-          </w:p>
-          <w:p>
-            <w:r>
-              <w:t>From evil people</w:t>
-            </w:r>
-          </w:p>
-          <w:p>
-            <w:r>
-              <w:t>The deceivers and from pains</w:t>
-            </w:r>
-          </w:p>
-          <w:p>
-            <w:r>
-              <w:t>For the sake of Mary the queen.</w:t>
-            </w:r>
-          </w:p>
-        </w:tc>
-        <w:tc>
-          <w:tcPr>
-            <w:tcW w:w="1255" w:type="pct"/>
-          </w:tcPr>
-          <w:p>
-            <w:pPr>
-              <w:ind w:left="196" w:hanging="196"/>
-            </w:pPr>
-            <w:r>
-              <w:t>Guard us, O Christ,</w:t>
-            </w:r>
-          </w:p>
-          <w:p>
-            <w:pPr>
-              <w:ind w:left="196" w:hanging="196"/>
-            </w:pPr>
-            <w:r>
-              <w:t xml:space="preserve">From evil doers, </w:t>
-            </w:r>
-          </w:p>
-          <w:p>
-            <w:pPr>
-              <w:ind w:left="196" w:hanging="196"/>
-            </w:pPr>
-            <w:r>
-              <w:t>From deceivers, and from pains,</w:t>
-            </w:r>
-          </w:p>
-          <w:p>
-            <w:pPr>
-              <w:ind w:left="196" w:hanging="196"/>
-            </w:pPr>
-            <w:r>
-              <w:t>For the sake of Mary the Queen.</w:t>
+              <w:t>Hear us and have mercy</w:t>
+            </w:r>
+          </w:p>
+          <w:p>
+            <w:r>
+              <w:t>Remove your wrath from us</w:t>
+            </w:r>
+          </w:p>
+          <w:p>
+            <w:r>
+              <w:t xml:space="preserve">O Christ because of </w:t>
+            </w:r>
+          </w:p>
+          <w:p>
+            <w:r>
+              <w:t>John the blessed.</w:t>
+            </w:r>
+          </w:p>
+        </w:tc>
+        <w:tc>
+          <w:tcPr>
+            <w:tcW w:w="1255" w:type="pct"/>
+          </w:tcPr>
+          <w:p>
+            <w:pPr>
+              <w:pStyle w:val="EngHang"/>
+            </w:pPr>
+            <w:r>
+              <w:t>Hear us and have mercy on us,</w:t>
+            </w:r>
+          </w:p>
+          <w:p>
+            <w:pPr>
+              <w:pStyle w:val="EngHang"/>
+            </w:pPr>
+            <w:r>
+              <w:t>Take away your wrath from us,</w:t>
+            </w:r>
+          </w:p>
+          <w:p>
+            <w:pPr>
+              <w:pStyle w:val="EngHang"/>
+            </w:pPr>
+            <w:r>
+              <w:t>O Christ, for the sake</w:t>
+            </w:r>
+          </w:p>
+          <w:p>
+            <w:pPr>
+              <w:pStyle w:val="EngHangEnd"/>
+            </w:pPr>
+            <w:r>
+              <w:t>Of the blessed John.</w:t>
             </w:r>
           </w:p>
         </w:tc>
@@ -1646,26 +1591,34 @@
           </w:tcPr>
           <w:p>
             <w:pPr>
-              <w:pStyle w:val="Coptic"/>
-            </w:pPr>
-            <w:r>
-              <w:t>Ⲉⲙⲟⲩ ⲉ̀ⲛⲓⲓⲁⲣⲱⲟⲩ: ⲛⲉⲙ ⲛⲓⲥⲓϯ ⲛⲉⲙ ⲛⲓⲕⲁⲣⲡⲟⲥ: ⲉⲑⲃⲉ ⲛⲓ</w:t>
-            </w:r>
-            <w:proofErr w:type="spellStart"/>
-            <w:r>
-              <w:t>ϯϩ</w:t>
-            </w:r>
-            <w:proofErr w:type="spellEnd"/>
-            <w:r>
-              <w:t>ⲟ: ⲛ̀ⲧⲉ Ⲓⲱⲁⲛⲛⲏⲥ ⲡⲓⲣⲉ</w:t>
-            </w:r>
-            <w:proofErr w:type="spellStart"/>
-            <w:r>
-              <w:t>ϥϯ</w:t>
-            </w:r>
-            <w:proofErr w:type="spellEnd"/>
-            <w:r>
-              <w:t>ⲱⲙⲥ.</w:t>
+              <w:pStyle w:val="CopticVersemulti-line"/>
+            </w:pPr>
+            <w:r>
+              <w:t>Ⲝⲙⲁⲣⲱⲟⲩⲧ ⲱ̀Ⲡⲭ̄ⲥ̄:</w:t>
+            </w:r>
+          </w:p>
+          <w:p>
+            <w:pPr>
+              <w:pStyle w:val="CopticVersemulti-line"/>
+            </w:pPr>
+            <w:r>
+              <w:t>ⲛⲉⲙ Ⲡⲉⲕⲓⲱⲧ ⲛ̀ⲁⲅⲁⲱⲟⲥ:</w:t>
+            </w:r>
+          </w:p>
+          <w:p>
+            <w:pPr>
+              <w:pStyle w:val="CopticVersemulti-line"/>
+            </w:pPr>
+            <w:r>
+              <w:t>ⲛⲉⲙ ⲡⲓⲠⲛⲉⲩⲙⲁ ⲙ̀Ⲡⲁⲣⲁⲕⲗⲓⲧⲟⲥ:</w:t>
+            </w:r>
+          </w:p>
+          <w:p>
+            <w:pPr>
+              <w:pStyle w:val="CopticVerse"/>
+            </w:pPr>
+            <w:r>
+              <w:t>ⲛ̀ⲟ̀ⲙⲟⲟⲩⲥⲓⲟⲥ.</w:t>
             </w:r>
           </w:p>
         </w:tc>
@@ -1675,59 +1628,59 @@
           </w:tcPr>
           <w:p>
             <w:r>
-              <w:t>Bless the rivers</w:t>
-            </w:r>
-          </w:p>
-          <w:p>
-            <w:r>
-              <w:t>The plants and the fruits</w:t>
-            </w:r>
-          </w:p>
-          <w:p>
-            <w:r>
-              <w:t xml:space="preserve">Through the prayers </w:t>
-            </w:r>
-          </w:p>
-          <w:p>
-            <w:r>
-              <w:t>Of John the Baptist.</w:t>
-            </w:r>
-          </w:p>
-        </w:tc>
-        <w:tc>
-          <w:tcPr>
-            <w:tcW w:w="1255" w:type="pct"/>
-          </w:tcPr>
-          <w:p>
-            <w:pPr>
-              <w:ind w:left="196" w:hanging="196"/>
-            </w:pPr>
-            <w:r>
-              <w:t>Bless the rivers,</w:t>
-            </w:r>
-          </w:p>
-          <w:p>
-            <w:pPr>
-              <w:ind w:left="196" w:hanging="196"/>
-            </w:pPr>
-            <w:r>
-              <w:t>The plants and the fruits,</w:t>
-            </w:r>
-          </w:p>
-          <w:p>
-            <w:pPr>
-              <w:ind w:left="196" w:hanging="196"/>
-            </w:pPr>
-            <w:r>
-              <w:t>Through the prayers</w:t>
-            </w:r>
-          </w:p>
-          <w:p>
-            <w:pPr>
-              <w:ind w:left="196" w:hanging="196"/>
-            </w:pPr>
-            <w:r>
-              <w:t>Of John the Baptist.</w:t>
+              <w:t>You are blessed, O Christ</w:t>
+            </w:r>
+          </w:p>
+          <w:p>
+            <w:r>
+              <w:t>With Your Good Father</w:t>
+            </w:r>
+          </w:p>
+          <w:p>
+            <w:r>
+              <w:t>And the Holy Spirit</w:t>
+            </w:r>
+          </w:p>
+          <w:p>
+            <w:r>
+              <w:t>The one in essence.</w:t>
+            </w:r>
+          </w:p>
+        </w:tc>
+        <w:tc>
+          <w:tcPr>
+            <w:tcW w:w="1255" w:type="pct"/>
+          </w:tcPr>
+          <w:p>
+            <w:pPr>
+              <w:pStyle w:val="EngHang"/>
+            </w:pPr>
+            <w:r>
+              <w:t>Blessed are You, O Christ,</w:t>
+            </w:r>
+          </w:p>
+          <w:p>
+            <w:pPr>
+              <w:pStyle w:val="EngHang"/>
+            </w:pPr>
+            <w:r>
+              <w:t>With Your good Father,</w:t>
+            </w:r>
+          </w:p>
+          <w:p>
+            <w:pPr>
+              <w:pStyle w:val="EngHang"/>
+            </w:pPr>
+            <w:r>
+              <w:t>And the Holy Spirit,</w:t>
+            </w:r>
+          </w:p>
+          <w:p>
+            <w:pPr>
+              <w:pStyle w:val="EngHangEnd"/>
+            </w:pPr>
+            <w:r>
+              <w:t>One in essence with You.</w:t>
             </w:r>
           </w:p>
         </w:tc>
@@ -1749,18 +1702,34 @@
           </w:tcPr>
           <w:p>
             <w:pPr>
-              <w:pStyle w:val="Coptic"/>
-            </w:pPr>
-            <w:r>
-              <w:t>Ⲧⲉⲛ</w:t>
-            </w:r>
-            <w:proofErr w:type="spellStart"/>
-            <w:r>
-              <w:t>ϯϩ</w:t>
-            </w:r>
-            <w:proofErr w:type="spellEnd"/>
-            <w:r>
-              <w:t>ⲟ ⲉⲑⲃⲉ ⲛⲓⲟⲩⲏⲃ: ⲛⲉⲙ ⲛⲓⲇⲓⲁⲕⲟⲛⲟⲥ: ⲁ̀ⲣⲉϥ ⲉ̀ⲣⲱⲟⲩ ⲡⲉⲛⲚⲏⲃ: ⲛⲉⲙ ⲡ̀ⲥⲉⲡⲓ ⲛⲛⲓⲡⲓⲥⲧⲟⲥ.</w:t>
+              <w:pStyle w:val="CopticVersemulti-line"/>
+            </w:pPr>
+            <w:r>
+              <w:t>Ⲟⲩⲛⲓϣϯ ⲡⲉ ⲡⲉⲕⲣⲁⲛ:</w:t>
+            </w:r>
+          </w:p>
+          <w:p>
+            <w:pPr>
+              <w:pStyle w:val="CopticVersemulti-line"/>
+            </w:pPr>
+            <w:r>
+              <w:t>ϧⲉⲛ ⲑ̀ⲙⲏϯ ⲛ̀ⲛⲓⲁⲅⲅⲉⲗⲟⲥ:</w:t>
+            </w:r>
+          </w:p>
+          <w:p>
+            <w:pPr>
+              <w:pStyle w:val="CopticVersemulti-line"/>
+            </w:pPr>
+            <w:r>
+              <w:t>ⲙⲁϯϩⲟ ⲉ̀Ⲡⲭ̄ⲥ̄ ⲉ̀ⲛⲁⲓ ⲛⲁⲛ:</w:t>
+            </w:r>
+          </w:p>
+          <w:p>
+            <w:pPr>
+              <w:pStyle w:val="CopticVerse"/>
+            </w:pPr>
+            <w:r>
+              <w:t>ⲱ̀ ⲫⲏⲉ̄ⲑ̄ⲩ̄ Ⲓⲱⲁⲛⲛⲏⲥ.</w:t>
             </w:r>
           </w:p>
         </w:tc>
@@ -1770,67 +1739,59 @@
           </w:tcPr>
           <w:p>
             <w:r>
-              <w:t>We ask you for the priests</w:t>
-            </w:r>
-          </w:p>
-          <w:p>
-            <w:r>
-              <w:t>And the deacons</w:t>
-            </w:r>
-          </w:p>
-          <w:p>
-            <w:r>
-              <w:t>Keep them O Our Master</w:t>
-            </w:r>
-          </w:p>
-          <w:p>
-            <w:r>
-              <w:t>With the rest of the believers.</w:t>
-            </w:r>
-          </w:p>
-        </w:tc>
-        <w:tc>
-          <w:tcPr>
-            <w:tcW w:w="1255" w:type="pct"/>
-          </w:tcPr>
-          <w:p>
-            <w:pPr>
-              <w:ind w:left="196" w:hanging="196"/>
-            </w:pPr>
-            <w:r>
-              <w:t xml:space="preserve">You ask you </w:t>
-            </w:r>
-            <w:proofErr w:type="spellStart"/>
-            <w:r>
-              <w:t>O</w:t>
-            </w:r>
-            <w:proofErr w:type="spellEnd"/>
-            <w:r>
-              <w:t xml:space="preserve"> our Master,</w:t>
-            </w:r>
-          </w:p>
-          <w:p>
-            <w:pPr>
-              <w:ind w:left="196" w:hanging="196"/>
-            </w:pPr>
-            <w:r>
-              <w:t>Keep the priests,</w:t>
-            </w:r>
-          </w:p>
-          <w:p>
-            <w:pPr>
-              <w:ind w:left="196" w:hanging="196"/>
-            </w:pPr>
-            <w:r>
-              <w:t>And the deacons,</w:t>
-            </w:r>
-          </w:p>
-          <w:p>
-            <w:pPr>
-              <w:ind w:left="196" w:hanging="196"/>
-            </w:pPr>
-            <w:r>
-              <w:t>And all of the faithful.</w:t>
+              <w:t>You name is great</w:t>
+            </w:r>
+          </w:p>
+          <w:p>
+            <w:r>
+              <w:t>Among the angels</w:t>
+            </w:r>
+          </w:p>
+          <w:p>
+            <w:r>
+              <w:t>Ask Christ to have mercy</w:t>
+            </w:r>
+          </w:p>
+          <w:p>
+            <w:r>
+              <w:t>O Saint John.</w:t>
+            </w:r>
+          </w:p>
+        </w:tc>
+        <w:tc>
+          <w:tcPr>
+            <w:tcW w:w="1255" w:type="pct"/>
+          </w:tcPr>
+          <w:p>
+            <w:pPr>
+              <w:pStyle w:val="EngHang"/>
+            </w:pPr>
+            <w:r>
+              <w:t xml:space="preserve">Your name is great </w:t>
+            </w:r>
+          </w:p>
+          <w:p>
+            <w:pPr>
+              <w:pStyle w:val="EngHang"/>
+            </w:pPr>
+            <w:r>
+              <w:t>Among the angels,</w:t>
+            </w:r>
+          </w:p>
+          <w:p>
+            <w:pPr>
+              <w:pStyle w:val="EngHang"/>
+            </w:pPr>
+            <w:r>
+              <w:t>Ask Christ to have mercy,</w:t>
+            </w:r>
+          </w:p>
+          <w:p>
+            <w:pPr>
+              <w:pStyle w:val="EngHangEnd"/>
+            </w:pPr>
+            <w:r>
+              <w:t>O St. John.</w:t>
             </w:r>
           </w:p>
         </w:tc>
@@ -1852,10 +1813,49 @@
           </w:tcPr>
           <w:p>
             <w:pPr>
-              <w:pStyle w:val="Coptic"/>
-            </w:pPr>
-            <w:r>
-              <w:t>Ⲩⲓⲟⲥ Ⲑⲉⲟⲥ ⲛⲁϩⲙⲉⲛ: ⲉ̀ⲃⲟⲗϧⲉⲛ ⲛⲓⲑ̀ⲗⲩⲯⲓⲥ: ⲟⲩⲟϩ ϧⲉⲛ ⲡⲉⲕⲣⲁⲛ ⲙⲁⲧⲁϫⲣⲟⲛ: ⲉⲑⲃⲉ ⲫⲏⲉ̄ⲑ̄ⲩ̄ Ⲓⲱⲁⲛⲛⲏⲥ.</w:t>
+              <w:pStyle w:val="CopticVersemulti-line"/>
+            </w:pPr>
+            <w:r>
+              <w:t>Ⲡⲉⲛⲛⲟⲩϯ ϫⲱⲣ ⲉ̀ⲃⲟⲗ:</w:t>
+            </w:r>
+          </w:p>
+          <w:p>
+            <w:pPr>
+              <w:pStyle w:val="CopticVersemulti-line"/>
+            </w:pPr>
+            <w:r>
+              <w:t>ⲉ̀ⲛⲓϫⲁϫⲓ ⲛ̀ⲧⲉ ϯⲈⲕⲕⲗⲏⲥⲓⲁ:</w:t>
+            </w:r>
+          </w:p>
+          <w:p>
+            <w:pPr>
+              <w:pStyle w:val="CopticVersemulti-line"/>
+            </w:pPr>
+            <w:r>
+              <w:t>ⲟⲩⲟϩ ϧⲉⲙϧⲟⲙⲟⲩ ⲉ̀ⲃⲟⲗ:</w:t>
+            </w:r>
+          </w:p>
+          <w:p>
+            <w:pPr>
+              <w:pStyle w:val="CopticVerse"/>
+            </w:pPr>
+            <w:r>
+              <w:t xml:space="preserve">ϣⲁ </w:t>
+            </w:r>
+            <w:commentRangeStart w:id="3"/>
+            <w:r>
+              <w:t>ϯⲥⲩⲛⲧⲉⲗⲓⲁ</w:t>
+            </w:r>
+            <w:commentRangeEnd w:id="3"/>
+            <w:r>
+              <w:rPr>
+                <w:rStyle w:val="CommentReference"/>
+                <w:rFonts w:ascii="Times New Roman" w:hAnsi="Times New Roman"/>
+              </w:rPr>
+              <w:commentReference w:id="3"/>
+            </w:r>
+            <w:r>
+              <w:t>.</w:t>
             </w:r>
           </w:p>
         </w:tc>
@@ -1865,59 +1865,59 @@
           </w:tcPr>
           <w:p>
             <w:r>
-              <w:t>O Son of God save us</w:t>
-            </w:r>
-          </w:p>
-          <w:p>
-            <w:r>
-              <w:t>From tribulations</w:t>
-            </w:r>
-          </w:p>
-          <w:p>
-            <w:r>
-              <w:t>Confirm us in your Name</w:t>
-            </w:r>
-          </w:p>
-          <w:p>
-            <w:r>
-              <w:t>For the sake of Saint John.</w:t>
-            </w:r>
-          </w:p>
-        </w:tc>
-        <w:tc>
-          <w:tcPr>
-            <w:tcW w:w="1255" w:type="pct"/>
-          </w:tcPr>
-          <w:p>
-            <w:pPr>
-              <w:ind w:left="196" w:hanging="196"/>
-            </w:pPr>
-            <w:r>
-              <w:t>O Son of God, save us</w:t>
-            </w:r>
-          </w:p>
-          <w:p>
-            <w:pPr>
-              <w:ind w:left="196" w:hanging="196"/>
-            </w:pPr>
-            <w:r>
-              <w:t>From tribulations.</w:t>
-            </w:r>
-          </w:p>
-          <w:p>
-            <w:pPr>
-              <w:ind w:left="196" w:hanging="196"/>
-            </w:pPr>
-            <w:r>
-              <w:t>Confirm us in Your Name</w:t>
-            </w:r>
-          </w:p>
-          <w:p>
-            <w:pPr>
-              <w:ind w:left="196" w:hanging="196"/>
-            </w:pPr>
-            <w:r>
-              <w:t>For the sake of St. John.</w:t>
+              <w:t>Disperse, O Our God</w:t>
+            </w:r>
+          </w:p>
+          <w:p>
+            <w:r>
+              <w:t>The enemies of the Church</w:t>
+            </w:r>
+          </w:p>
+          <w:p>
+            <w:r>
+              <w:t>Trample them</w:t>
+            </w:r>
+          </w:p>
+          <w:p>
+            <w:r>
+              <w:t>To the end.</w:t>
+            </w:r>
+          </w:p>
+        </w:tc>
+        <w:tc>
+          <w:tcPr>
+            <w:tcW w:w="1255" w:type="pct"/>
+          </w:tcPr>
+          <w:p>
+            <w:pPr>
+              <w:pStyle w:val="EngHang"/>
+            </w:pPr>
+            <w:r>
+              <w:t>O our God, disperse</w:t>
+            </w:r>
+          </w:p>
+          <w:p>
+            <w:pPr>
+              <w:pStyle w:val="EngHang"/>
+            </w:pPr>
+            <w:r>
+              <w:t>The enemies of the Church,</w:t>
+            </w:r>
+          </w:p>
+          <w:p>
+            <w:pPr>
+              <w:pStyle w:val="EngHang"/>
+            </w:pPr>
+            <w:r>
+              <w:t>Trample them</w:t>
+            </w:r>
+          </w:p>
+          <w:p>
+            <w:pPr>
+              <w:pStyle w:val="EngHangEnd"/>
+            </w:pPr>
+            <w:r>
+              <w:t>Until the end.</w:t>
             </w:r>
           </w:p>
         </w:tc>
@@ -1939,10 +1939,27 @@
           </w:tcPr>
           <w:p>
             <w:pPr>
-              <w:pStyle w:val="Coptic"/>
-            </w:pPr>
-            <w:r>
-              <w:t>Ⲫϯ ϭⲓⲥⲓ ⲙ̀ⲡ̀ⲧⲁⲡ: ⲛ̀ⲛⲓⲬⲣⲓⲥⲧⲓⲁⲛⲟⲥ: ⲉⲑⲃⲉ ⲧⲉⲛⲟ̄ⲥ̄ ⲛ̀ⲛⲏⲃ: Ⲙⲁⲣⲓⲁ ϯⲠⲁⲣⲑⲉⲛⲟⲥ.</w:t>
+              <w:pStyle w:val="CopticVersemulti-line"/>
+            </w:pPr>
+            <w:r>
+              <w:t>Ⲣⲱⲓⲥ ⲉ̀ⲣⲟⲛ ⲱ̀Ⲡⲭ̄ⲥ̄:</w:t>
+            </w:r>
+          </w:p>
+          <w:p>
+            <w:pPr>
+              <w:pStyle w:val="CopticVersemulti-line"/>
+            </w:pPr>
+            <w:r>
+              <w:t>ⲉ̀ⲃⲟⲗϧⲉⲛ ⲛⲓⲣⲱⲙⲓ ⲉⲩϩⲱⲟⲩ: ⲛⲓⲭ̀ⲣⲟϥ ⲛⲉⲙ ⲛⲓⲡⲁⲑⲟⲥ:</w:t>
+            </w:r>
+          </w:p>
+          <w:p>
+            <w:pPr>
+              <w:pStyle w:val="CopticVerse"/>
+            </w:pPr>
+            <w:r>
+              <w:lastRenderedPageBreak/>
+              <w:t>ⲉⲑⲃⲉ Ⲙⲁⲣⲓⲁ ϯⲟⲩⲣⲱ.</w:t>
             </w:r>
           </w:p>
         </w:tc>
@@ -1952,59 +1969,66 @@
           </w:tcPr>
           <w:p>
             <w:r>
-              <w:t>Raise, O Lord, the horn</w:t>
-            </w:r>
-          </w:p>
-          <w:p>
-            <w:r>
-              <w:t>Of the Christians</w:t>
-            </w:r>
-          </w:p>
-          <w:p>
-            <w:r>
-              <w:t>For the sake of our lady</w:t>
-            </w:r>
-          </w:p>
-          <w:p>
-            <w:r>
-              <w:t>Saint Mary.</w:t>
-            </w:r>
-          </w:p>
-        </w:tc>
-        <w:tc>
-          <w:tcPr>
-            <w:tcW w:w="1255" w:type="pct"/>
-          </w:tcPr>
-          <w:p>
-            <w:pPr>
-              <w:ind w:left="196" w:hanging="196"/>
-            </w:pPr>
-            <w:r>
-              <w:t>O God, raise the horn</w:t>
-            </w:r>
-          </w:p>
-          <w:p>
-            <w:pPr>
-              <w:ind w:left="196" w:hanging="196"/>
-            </w:pPr>
-            <w:r>
-              <w:t>Of the Christians</w:t>
-            </w:r>
-          </w:p>
-          <w:p>
-            <w:pPr>
-              <w:ind w:left="196" w:hanging="196"/>
-            </w:pPr>
-            <w:r>
-              <w:t>For the sake of our lady</w:t>
-            </w:r>
-          </w:p>
-          <w:p>
-            <w:pPr>
-              <w:ind w:left="196" w:hanging="196"/>
-            </w:pPr>
-            <w:r>
-              <w:t>The Virgin Mary.</w:t>
+              <w:lastRenderedPageBreak/>
+              <w:t>Guard us O Christ</w:t>
+            </w:r>
+          </w:p>
+          <w:p>
+            <w:r>
+              <w:t>From evil people</w:t>
+            </w:r>
+          </w:p>
+          <w:p>
+            <w:r>
+              <w:t>The deceivers and from pains</w:t>
+            </w:r>
+          </w:p>
+          <w:p>
+            <w:r>
+              <w:lastRenderedPageBreak/>
+              <w:t>For the sake of Mary the queen.</w:t>
+            </w:r>
+          </w:p>
+        </w:tc>
+        <w:tc>
+          <w:tcPr>
+            <w:tcW w:w="1255" w:type="pct"/>
+          </w:tcPr>
+          <w:p>
+            <w:pPr>
+              <w:pStyle w:val="EngHang"/>
+            </w:pPr>
+            <w:r>
+              <w:lastRenderedPageBreak/>
+              <w:t>Guard us, O Christ,</w:t>
+            </w:r>
+          </w:p>
+          <w:p>
+            <w:pPr>
+              <w:pStyle w:val="EngHang"/>
+            </w:pPr>
+            <w:r>
+              <w:t xml:space="preserve">From evil doers, </w:t>
+            </w:r>
+          </w:p>
+          <w:p>
+            <w:pPr>
+              <w:pStyle w:val="EngHang"/>
+            </w:pPr>
+            <w:r>
+              <w:t xml:space="preserve">From deceivers, and from </w:t>
+            </w:r>
+            <w:r>
+              <w:lastRenderedPageBreak/>
+              <w:t>pains,</w:t>
+            </w:r>
+          </w:p>
+          <w:p>
+            <w:pPr>
+              <w:pStyle w:val="EngHangEnd"/>
+            </w:pPr>
+            <w:r>
+              <w:t>For the sake of Mary the Queen.</w:t>
             </w:r>
           </w:p>
         </w:tc>
@@ -2026,18 +2050,35 @@
           </w:tcPr>
           <w:p>
             <w:pPr>
-              <w:pStyle w:val="Coptic"/>
-            </w:pPr>
-            <w:r>
-              <w:t>Ⲭⲉⲣⲉ ϯⲐⲉⲟ̀ⲧⲟⲕⲟⲥ: Ⲑⲙⲁⲩ ⲛ̀Ⲓⲏ̄ⲥ̄ Ⲡⲭ̄ⲥ̄: ⲭⲉⲣⲉ ⲡⲓⲡ̀ⲣⲟⲇⲣⲟⲙⲟⲥ: Ⲓⲱⲁⲛⲛⲏⲥ ⲡⲓⲣⲉ</w:t>
-            </w:r>
-            <w:proofErr w:type="spellStart"/>
-            <w:r>
-              <w:t>ϥϯ</w:t>
-            </w:r>
-            <w:proofErr w:type="spellEnd"/>
-            <w:r>
-              <w:t>ⲱⲙⲥ.</w:t>
+              <w:pStyle w:val="CopticVersemulti-line"/>
+            </w:pPr>
+            <w:r>
+              <w:lastRenderedPageBreak/>
+              <w:t>Ⲉⲙⲟⲩ ⲉ̀ⲛⲓⲓⲁⲣⲱⲟⲩ:</w:t>
+            </w:r>
+          </w:p>
+          <w:p>
+            <w:pPr>
+              <w:pStyle w:val="CopticVersemulti-line"/>
+            </w:pPr>
+            <w:r>
+              <w:t>ⲛⲉⲙ ⲛⲓⲥⲓϯ ⲛⲉⲙ ⲛⲓⲕⲁⲣⲡⲟⲥ:</w:t>
+            </w:r>
+          </w:p>
+          <w:p>
+            <w:pPr>
+              <w:pStyle w:val="CopticVersemulti-line"/>
+            </w:pPr>
+            <w:r>
+              <w:t>ⲉⲑⲃⲉ ⲛⲓϯϩⲟ:</w:t>
+            </w:r>
+          </w:p>
+          <w:p>
+            <w:pPr>
+              <w:pStyle w:val="CopticVerse"/>
+            </w:pPr>
+            <w:r>
+              <w:t>ⲛ̀ⲧⲉ Ⲓⲱⲁⲛⲛⲏⲥ ⲡⲓⲣⲉϥϯⲱⲙⲥ.</w:t>
             </w:r>
           </w:p>
         </w:tc>
@@ -2047,84 +2088,59 @@
           </w:tcPr>
           <w:p>
             <w:r>
-              <w:t xml:space="preserve">Hail to the </w:t>
-            </w:r>
-            <w:proofErr w:type="spellStart"/>
-            <w:r>
-              <w:t>Theotokos</w:t>
-            </w:r>
-            <w:proofErr w:type="spellEnd"/>
-          </w:p>
-          <w:p>
-            <w:r>
-              <w:t>Mother of Jesus Christ</w:t>
-            </w:r>
-          </w:p>
-          <w:p>
-            <w:r>
-              <w:t>Hail to the forerunner</w:t>
-            </w:r>
-          </w:p>
-          <w:p>
-            <w:r>
-              <w:t>John the Baptist.</w:t>
-            </w:r>
-          </w:p>
-        </w:tc>
-        <w:tc>
-          <w:tcPr>
-            <w:tcW w:w="1255" w:type="pct"/>
-          </w:tcPr>
-          <w:p>
-            <w:pPr>
-              <w:tabs>
-                <w:tab w:val="left" w:pos="2040"/>
-              </w:tabs>
-              <w:ind w:left="196" w:hanging="196"/>
-            </w:pPr>
-            <w:r>
-              <w:t xml:space="preserve">Hail to the </w:t>
-            </w:r>
-            <w:proofErr w:type="spellStart"/>
-            <w:r>
-              <w:t>Theotokos</w:t>
-            </w:r>
-            <w:proofErr w:type="spellEnd"/>
-            <w:r>
-              <w:t>,</w:t>
-            </w:r>
-          </w:p>
-          <w:p>
-            <w:pPr>
-              <w:tabs>
-                <w:tab w:val="left" w:pos="2040"/>
-              </w:tabs>
-              <w:ind w:left="196" w:hanging="196"/>
-            </w:pPr>
-            <w:r>
-              <w:t>The mother of Jesus Christ.</w:t>
-            </w:r>
-          </w:p>
-          <w:p>
-            <w:pPr>
-              <w:tabs>
-                <w:tab w:val="left" w:pos="2040"/>
-              </w:tabs>
-              <w:ind w:left="196" w:hanging="196"/>
-            </w:pPr>
-            <w:r>
-              <w:t>Hail to the forerunner,</w:t>
-            </w:r>
-          </w:p>
-          <w:p>
-            <w:pPr>
-              <w:tabs>
-                <w:tab w:val="left" w:pos="2040"/>
-              </w:tabs>
-              <w:ind w:left="196" w:hanging="196"/>
-            </w:pPr>
-            <w:r>
-              <w:t>John the Baptist.</w:t>
+              <w:t>Bless the rivers</w:t>
+            </w:r>
+          </w:p>
+          <w:p>
+            <w:r>
+              <w:t>The plants and the fruits</w:t>
+            </w:r>
+          </w:p>
+          <w:p>
+            <w:r>
+              <w:t xml:space="preserve">Through the prayers </w:t>
+            </w:r>
+          </w:p>
+          <w:p>
+            <w:r>
+              <w:t>Of John the Baptist.</w:t>
+            </w:r>
+          </w:p>
+        </w:tc>
+        <w:tc>
+          <w:tcPr>
+            <w:tcW w:w="1255" w:type="pct"/>
+          </w:tcPr>
+          <w:p>
+            <w:pPr>
+              <w:pStyle w:val="EngHang"/>
+            </w:pPr>
+            <w:r>
+              <w:t>Bless the rivers,</w:t>
+            </w:r>
+          </w:p>
+          <w:p>
+            <w:pPr>
+              <w:pStyle w:val="EngHang"/>
+            </w:pPr>
+            <w:r>
+              <w:t>The plants and the fruits,</w:t>
+            </w:r>
+          </w:p>
+          <w:p>
+            <w:pPr>
+              <w:pStyle w:val="EngHang"/>
+            </w:pPr>
+            <w:r>
+              <w:t>Through the prayers</w:t>
+            </w:r>
+          </w:p>
+          <w:p>
+            <w:pPr>
+              <w:pStyle w:val="EngHangEnd"/>
+            </w:pPr>
+            <w:r>
+              <w:t>Of John the Baptist.</w:t>
             </w:r>
           </w:p>
         </w:tc>
@@ -2146,10 +2162,34 @@
           </w:tcPr>
           <w:p>
             <w:pPr>
-              <w:pStyle w:val="Coptic"/>
-            </w:pPr>
-            <w:r>
-              <w:t>Ⲯⲩⲭⲏ ⲛ̀ⲛⲉⲛⲓⲟϯ: ⲙⲟⲓ ⲛⲱⲟⲩ ⲛ̀ⲟⲩⲭ̀ⲃⲟⲃ: ϧⲉⲛ ⲕⲉⲛϥ ⲛ̀ⲛⲉⲛⲓⲟϯ: ⲃⲣⲁⲁⲙ Ⲓⲥⲁⲁⲕ Ⲓⲁⲕⲱⲃ.</w:t>
+              <w:pStyle w:val="CopticVersemulti-line"/>
+            </w:pPr>
+            <w:r>
+              <w:t>Ⲧⲉⲛϯϩⲟ ⲉⲑⲃⲉ ⲛⲓⲟⲩⲏⲃ:</w:t>
+            </w:r>
+          </w:p>
+          <w:p>
+            <w:pPr>
+              <w:pStyle w:val="CopticVersemulti-line"/>
+            </w:pPr>
+            <w:r>
+              <w:t>ⲛⲉⲙ ⲛⲓⲇⲓⲁⲕⲟⲛⲟⲥ:</w:t>
+            </w:r>
+          </w:p>
+          <w:p>
+            <w:pPr>
+              <w:pStyle w:val="CopticVersemulti-line"/>
+            </w:pPr>
+            <w:r>
+              <w:t>ⲁ̀ⲣⲉϥ ⲉ̀ⲣⲱⲟⲩ ⲡⲉⲛⲚⲏⲃ:</w:t>
+            </w:r>
+          </w:p>
+          <w:p>
+            <w:pPr>
+              <w:pStyle w:val="CopticVerse"/>
+            </w:pPr>
+            <w:r>
+              <w:t>ⲛⲉⲙ ⲡ̀ⲥⲉⲡⲓ ⲛⲛⲓⲡⲓⲥⲧⲟⲥ.</w:t>
             </w:r>
           </w:p>
         </w:tc>
@@ -2159,59 +2199,67 @@
           </w:tcPr>
           <w:p>
             <w:r>
-              <w:t>The souls of our fathers</w:t>
-            </w:r>
-          </w:p>
-          <w:p>
-            <w:r>
-              <w:t>Grant them coolness</w:t>
-            </w:r>
-          </w:p>
-          <w:p>
-            <w:r>
-              <w:t>In the bosom of our fathers</w:t>
-            </w:r>
-          </w:p>
-          <w:p>
-            <w:r>
-              <w:t>Abraham, Isaac and Jacob.</w:t>
-            </w:r>
-          </w:p>
-        </w:tc>
-        <w:tc>
-          <w:tcPr>
-            <w:tcW w:w="1255" w:type="pct"/>
-          </w:tcPr>
-          <w:p>
-            <w:pPr>
-              <w:ind w:left="196" w:hanging="196"/>
-            </w:pPr>
-            <w:r>
-              <w:t>Grant coolness</w:t>
-            </w:r>
-          </w:p>
-          <w:p>
-            <w:pPr>
-              <w:ind w:left="196" w:hanging="196"/>
-            </w:pPr>
-            <w:r>
-              <w:t>To the souls of our fathers</w:t>
-            </w:r>
-          </w:p>
-          <w:p>
-            <w:pPr>
-              <w:ind w:left="196" w:hanging="196"/>
-            </w:pPr>
-            <w:r>
-              <w:t>In the bosom of our fathers,</w:t>
-            </w:r>
-          </w:p>
-          <w:p>
-            <w:pPr>
-              <w:ind w:left="196" w:hanging="196"/>
-            </w:pPr>
-            <w:r>
-              <w:t>Abraham, Isaac and Jacob.</w:t>
+              <w:t>We ask you for the priests</w:t>
+            </w:r>
+          </w:p>
+          <w:p>
+            <w:r>
+              <w:t>And the deacons</w:t>
+            </w:r>
+          </w:p>
+          <w:p>
+            <w:r>
+              <w:t>Keep them O Our Master</w:t>
+            </w:r>
+          </w:p>
+          <w:p>
+            <w:r>
+              <w:t>With the rest of the believers.</w:t>
+            </w:r>
+          </w:p>
+        </w:tc>
+        <w:tc>
+          <w:tcPr>
+            <w:tcW w:w="1255" w:type="pct"/>
+          </w:tcPr>
+          <w:p>
+            <w:pPr>
+              <w:pStyle w:val="EngHang"/>
+            </w:pPr>
+            <w:r>
+              <w:t xml:space="preserve">You ask you </w:t>
+            </w:r>
+            <w:proofErr w:type="spellStart"/>
+            <w:r>
+              <w:t>O</w:t>
+            </w:r>
+            <w:proofErr w:type="spellEnd"/>
+            <w:r>
+              <w:t xml:space="preserve"> our Master,</w:t>
+            </w:r>
+          </w:p>
+          <w:p>
+            <w:pPr>
+              <w:pStyle w:val="EngHang"/>
+            </w:pPr>
+            <w:r>
+              <w:t>Keep the priests,</w:t>
+            </w:r>
+          </w:p>
+          <w:p>
+            <w:pPr>
+              <w:pStyle w:val="EngHang"/>
+            </w:pPr>
+            <w:r>
+              <w:t>And the deacons,</w:t>
+            </w:r>
+          </w:p>
+          <w:p>
+            <w:pPr>
+              <w:pStyle w:val="EngHangEnd"/>
+            </w:pPr>
+            <w:r>
+              <w:t>And all of the faithful.</w:t>
             </w:r>
           </w:p>
         </w:tc>
@@ -2233,7 +2281,474 @@
           </w:tcPr>
           <w:p>
             <w:pPr>
-              <w:pStyle w:val="Coptic"/>
+              <w:pStyle w:val="CopticVersemulti-line"/>
+            </w:pPr>
+            <w:r>
+              <w:t>Ⲩⲓⲟⲥ Ⲑⲉⲟⲥ ⲛⲁϩⲙⲉⲛ:</w:t>
+            </w:r>
+          </w:p>
+          <w:p>
+            <w:pPr>
+              <w:pStyle w:val="CopticVersemulti-line"/>
+            </w:pPr>
+            <w:r>
+              <w:t>ⲉ̀ⲃⲟⲗϧⲉⲛ ⲛⲓⲑ̀ⲗⲩⲯⲓⲥ:</w:t>
+            </w:r>
+          </w:p>
+          <w:p>
+            <w:pPr>
+              <w:pStyle w:val="CopticVersemulti-line"/>
+            </w:pPr>
+            <w:r>
+              <w:t>ⲟⲩⲟϩ ϧⲉⲛ ⲡⲉⲕⲣⲁⲛ ⲙⲁⲧⲁϫⲣⲟⲛ:</w:t>
+            </w:r>
+          </w:p>
+          <w:p>
+            <w:pPr>
+              <w:pStyle w:val="CopticVerse"/>
+            </w:pPr>
+            <w:r>
+              <w:t>ⲉⲑⲃⲉ ⲫⲏⲉ̄ⲑ̄ⲩ̄ Ⲓⲱⲁⲛⲛⲏⲥ.</w:t>
+            </w:r>
+          </w:p>
+        </w:tc>
+        <w:tc>
+          <w:tcPr>
+            <w:tcW w:w="1242" w:type="pct"/>
+          </w:tcPr>
+          <w:p>
+            <w:r>
+              <w:t>O Son of God save us</w:t>
+            </w:r>
+          </w:p>
+          <w:p>
+            <w:r>
+              <w:t>From tribulations</w:t>
+            </w:r>
+          </w:p>
+          <w:p>
+            <w:r>
+              <w:t>Confirm us in your Name</w:t>
+            </w:r>
+          </w:p>
+          <w:p>
+            <w:r>
+              <w:t>For the sake of Saint John.</w:t>
+            </w:r>
+          </w:p>
+        </w:tc>
+        <w:tc>
+          <w:tcPr>
+            <w:tcW w:w="1255" w:type="pct"/>
+          </w:tcPr>
+          <w:p>
+            <w:pPr>
+              <w:pStyle w:val="EngHang"/>
+            </w:pPr>
+            <w:r>
+              <w:t>O Son of God, save us</w:t>
+            </w:r>
+          </w:p>
+          <w:p>
+            <w:pPr>
+              <w:pStyle w:val="EngHang"/>
+            </w:pPr>
+            <w:r>
+              <w:t>From tribulations.</w:t>
+            </w:r>
+          </w:p>
+          <w:p>
+            <w:pPr>
+              <w:pStyle w:val="EngHang"/>
+            </w:pPr>
+            <w:r>
+              <w:t>Confirm us in Your Name</w:t>
+            </w:r>
+          </w:p>
+          <w:p>
+            <w:pPr>
+              <w:pStyle w:val="EngHangEnd"/>
+            </w:pPr>
+            <w:r>
+              <w:t>For the sake of St. John.</w:t>
+            </w:r>
+          </w:p>
+        </w:tc>
+        <w:tc>
+          <w:tcPr>
+            <w:tcW w:w="1255" w:type="pct"/>
+          </w:tcPr>
+          <w:p>
+            <w:pPr>
+              <w:ind w:left="196" w:hanging="196"/>
+            </w:pPr>
+          </w:p>
+        </w:tc>
+      </w:tr>
+      <w:tr>
+        <w:tc>
+          <w:tcPr>
+            <w:tcW w:w="1248" w:type="pct"/>
+          </w:tcPr>
+          <w:p>
+            <w:pPr>
+              <w:pStyle w:val="CopticVersemulti-line"/>
+            </w:pPr>
+            <w:r>
+              <w:t>Ⲫϯ ϭⲓⲥⲓ ⲙ̀ⲡ̀ⲧⲁⲡ:</w:t>
+            </w:r>
+          </w:p>
+          <w:p>
+            <w:pPr>
+              <w:pStyle w:val="CopticVersemulti-line"/>
+            </w:pPr>
+            <w:r>
+              <w:t>ⲛ̀ⲛⲓⲬⲣⲓⲥⲧⲓⲁⲛⲟⲥ:</w:t>
+            </w:r>
+          </w:p>
+          <w:p>
+            <w:pPr>
+              <w:pStyle w:val="CopticVersemulti-line"/>
+            </w:pPr>
+            <w:r>
+              <w:t>ⲉⲑⲃⲉ ⲧⲉⲛⲟ̄ⲥ̄ ⲛ̀ⲛⲏⲃ:</w:t>
+            </w:r>
+          </w:p>
+          <w:p>
+            <w:pPr>
+              <w:pStyle w:val="CopticVerse"/>
+            </w:pPr>
+            <w:r>
+              <w:t>Ⲙⲁⲣⲓⲁ ϯⲠⲁⲣⲑⲉⲛⲟⲥ.</w:t>
+            </w:r>
+          </w:p>
+        </w:tc>
+        <w:tc>
+          <w:tcPr>
+            <w:tcW w:w="1242" w:type="pct"/>
+          </w:tcPr>
+          <w:p>
+            <w:r>
+              <w:t>Raise, O Lord, the horn</w:t>
+            </w:r>
+          </w:p>
+          <w:p>
+            <w:r>
+              <w:t>Of the Christians</w:t>
+            </w:r>
+          </w:p>
+          <w:p>
+            <w:r>
+              <w:t>For the sake of our lady</w:t>
+            </w:r>
+          </w:p>
+          <w:p>
+            <w:r>
+              <w:t>Saint Mary.</w:t>
+            </w:r>
+          </w:p>
+        </w:tc>
+        <w:tc>
+          <w:tcPr>
+            <w:tcW w:w="1255" w:type="pct"/>
+          </w:tcPr>
+          <w:p>
+            <w:pPr>
+              <w:pStyle w:val="EngHang"/>
+            </w:pPr>
+            <w:r>
+              <w:t>O God, raise the horn</w:t>
+            </w:r>
+          </w:p>
+          <w:p>
+            <w:pPr>
+              <w:pStyle w:val="EngHang"/>
+            </w:pPr>
+            <w:r>
+              <w:t>Of the Christians</w:t>
+            </w:r>
+          </w:p>
+          <w:p>
+            <w:pPr>
+              <w:pStyle w:val="EngHang"/>
+            </w:pPr>
+            <w:r>
+              <w:t>For the sake of our lady</w:t>
+            </w:r>
+          </w:p>
+          <w:p>
+            <w:pPr>
+              <w:pStyle w:val="EngHangEnd"/>
+            </w:pPr>
+            <w:r>
+              <w:t>The Virgin Mary.</w:t>
+            </w:r>
+          </w:p>
+        </w:tc>
+        <w:tc>
+          <w:tcPr>
+            <w:tcW w:w="1255" w:type="pct"/>
+          </w:tcPr>
+          <w:p>
+            <w:pPr>
+              <w:ind w:left="196" w:hanging="196"/>
+            </w:pPr>
+          </w:p>
+        </w:tc>
+      </w:tr>
+      <w:tr>
+        <w:tc>
+          <w:tcPr>
+            <w:tcW w:w="1248" w:type="pct"/>
+          </w:tcPr>
+          <w:p>
+            <w:pPr>
+              <w:pStyle w:val="CopticVersemulti-line"/>
+            </w:pPr>
+            <w:r>
+              <w:t>Ⲭⲉⲣⲉ ϯⲐⲉⲟ̀ⲧⲟⲕⲟⲥ:</w:t>
+            </w:r>
+          </w:p>
+          <w:p>
+            <w:pPr>
+              <w:pStyle w:val="CopticVersemulti-line"/>
+            </w:pPr>
+            <w:r>
+              <w:t>Ⲑⲙⲁⲩ ⲛ̀Ⲓⲏ̄ⲥ̄ Ⲡⲭ̄ⲥ̄:</w:t>
+            </w:r>
+          </w:p>
+          <w:p>
+            <w:pPr>
+              <w:pStyle w:val="CopticVersemulti-line"/>
+            </w:pPr>
+            <w:r>
+              <w:t>ⲭⲉⲣⲉ ⲡⲓⲡ̀ⲣⲟⲇⲣⲟⲙⲟⲥ:</w:t>
+            </w:r>
+          </w:p>
+          <w:p>
+            <w:pPr>
+              <w:pStyle w:val="CopticVerse"/>
+            </w:pPr>
+            <w:r>
+              <w:t>Ⲓⲱⲁⲛⲛⲏⲥ ⲡⲓⲣⲉϥϯⲱⲙⲥ.</w:t>
+            </w:r>
+          </w:p>
+        </w:tc>
+        <w:tc>
+          <w:tcPr>
+            <w:tcW w:w="1242" w:type="pct"/>
+          </w:tcPr>
+          <w:p>
+            <w:r>
+              <w:t xml:space="preserve">Hail to the </w:t>
+            </w:r>
+            <w:proofErr w:type="spellStart"/>
+            <w:r>
+              <w:t>Theotokos</w:t>
+            </w:r>
+            <w:proofErr w:type="spellEnd"/>
+          </w:p>
+          <w:p>
+            <w:r>
+              <w:t>Mother of Jesus Christ</w:t>
+            </w:r>
+          </w:p>
+          <w:p>
+            <w:r>
+              <w:t>Hail to the forerunner</w:t>
+            </w:r>
+          </w:p>
+          <w:p>
+            <w:r>
+              <w:t>John the Baptist.</w:t>
+            </w:r>
+          </w:p>
+        </w:tc>
+        <w:tc>
+          <w:tcPr>
+            <w:tcW w:w="1255" w:type="pct"/>
+          </w:tcPr>
+          <w:p>
+            <w:pPr>
+              <w:pStyle w:val="EngHang"/>
+            </w:pPr>
+            <w:r>
+              <w:t xml:space="preserve">Hail to the </w:t>
+            </w:r>
+            <w:proofErr w:type="spellStart"/>
+            <w:r>
+              <w:t>Theotokos</w:t>
+            </w:r>
+            <w:proofErr w:type="spellEnd"/>
+            <w:r>
+              <w:t>,</w:t>
+            </w:r>
+          </w:p>
+          <w:p>
+            <w:pPr>
+              <w:pStyle w:val="EngHang"/>
+            </w:pPr>
+            <w:r>
+              <w:t>The mother of Jesus Christ.</w:t>
+            </w:r>
+          </w:p>
+          <w:p>
+            <w:pPr>
+              <w:pStyle w:val="EngHang"/>
+            </w:pPr>
+            <w:r>
+              <w:t>Hail to the forerunner,</w:t>
+            </w:r>
+          </w:p>
+          <w:p>
+            <w:pPr>
+              <w:pStyle w:val="EngHangEnd"/>
+            </w:pPr>
+            <w:r>
+              <w:t>John the Baptist.</w:t>
+            </w:r>
+          </w:p>
+        </w:tc>
+        <w:tc>
+          <w:tcPr>
+            <w:tcW w:w="1255" w:type="pct"/>
+          </w:tcPr>
+          <w:p>
+            <w:pPr>
+              <w:ind w:left="196" w:hanging="196"/>
+            </w:pPr>
+          </w:p>
+        </w:tc>
+      </w:tr>
+      <w:tr>
+        <w:tc>
+          <w:tcPr>
+            <w:tcW w:w="1248" w:type="pct"/>
+          </w:tcPr>
+          <w:p>
+            <w:pPr>
+              <w:pStyle w:val="CopticVersemulti-line"/>
+            </w:pPr>
+            <w:r>
+              <w:lastRenderedPageBreak/>
+              <w:t>Ⲯⲩⲭⲏ ⲛ̀ⲛⲉⲛⲓⲟϯ:</w:t>
+            </w:r>
+          </w:p>
+          <w:p>
+            <w:pPr>
+              <w:pStyle w:val="CopticVersemulti-line"/>
+            </w:pPr>
+            <w:r>
+              <w:t>ⲙⲟⲓ ⲛⲱⲟⲩ ⲛ̀ⲟⲩⲭ̀ⲃⲟⲃ:</w:t>
+            </w:r>
+          </w:p>
+          <w:p>
+            <w:pPr>
+              <w:pStyle w:val="CopticVersemulti-line"/>
+            </w:pPr>
+            <w:r>
+              <w:t>ϧⲉⲛ ⲕⲉⲛϥ ⲛ̀ⲛⲉⲛⲓⲟϯ:</w:t>
+            </w:r>
+          </w:p>
+          <w:p>
+            <w:pPr>
+              <w:pStyle w:val="CopticVerse"/>
+            </w:pPr>
+            <w:r>
+              <w:t>Ⲁⲃⲣⲁⲁⲙ</w:t>
+            </w:r>
+            <w:r>
+              <w:rPr>
+                <w:rStyle w:val="CopticVerseChar"/>
+              </w:rPr>
+              <w:t xml:space="preserve"> </w:t>
+            </w:r>
+            <w:r>
+              <w:t>Ⲓⲥⲁⲁⲕ Ⲓⲁⲕⲱⲃ.</w:t>
+            </w:r>
+          </w:p>
+        </w:tc>
+        <w:tc>
+          <w:tcPr>
+            <w:tcW w:w="1242" w:type="pct"/>
+          </w:tcPr>
+          <w:p>
+            <w:r>
+              <w:t>The souls of our fathers</w:t>
+            </w:r>
+          </w:p>
+          <w:p>
+            <w:r>
+              <w:t>Grant them coolness</w:t>
+            </w:r>
+          </w:p>
+          <w:p>
+            <w:r>
+              <w:t>In the bosom of our fathers</w:t>
+            </w:r>
+          </w:p>
+          <w:p>
+            <w:r>
+              <w:t>Abraham, Isaac and Jacob.</w:t>
+            </w:r>
+          </w:p>
+        </w:tc>
+        <w:tc>
+          <w:tcPr>
+            <w:tcW w:w="1255" w:type="pct"/>
+          </w:tcPr>
+          <w:p>
+            <w:pPr>
+              <w:pStyle w:val="EngHang"/>
+            </w:pPr>
+            <w:r>
+              <w:t>Grant coolness</w:t>
+            </w:r>
+          </w:p>
+          <w:p>
+            <w:pPr>
+              <w:pStyle w:val="EngHang"/>
+            </w:pPr>
+            <w:r>
+              <w:t>To the souls of our fathers</w:t>
+            </w:r>
+          </w:p>
+          <w:p>
+            <w:pPr>
+              <w:pStyle w:val="EngHang"/>
+            </w:pPr>
+            <w:r>
+              <w:t>In the bosom of our fathers,</w:t>
+            </w:r>
+          </w:p>
+          <w:p>
+            <w:pPr>
+              <w:pStyle w:val="EngHangEnd"/>
+            </w:pPr>
+            <w:r>
+              <w:t>Abraham, Isaac and Jacob.</w:t>
+            </w:r>
+          </w:p>
+        </w:tc>
+        <w:tc>
+          <w:tcPr>
+            <w:tcW w:w="1255" w:type="pct"/>
+          </w:tcPr>
+          <w:p>
+            <w:pPr>
+              <w:ind w:left="196" w:hanging="196"/>
+            </w:pPr>
+          </w:p>
+        </w:tc>
+      </w:tr>
+      <w:tr>
+        <w:tc>
+          <w:tcPr>
+            <w:tcW w:w="1248" w:type="pct"/>
+          </w:tcPr>
+          <w:p>
+            <w:pPr>
+              <w:pStyle w:val="CopticVersemulti-line"/>
               <w:rPr>
                 <w:rFonts w:eastAsia="Arial Unicode MS" w:cs="FreeSerifAvvaShenouda"/>
               </w:rPr>
@@ -2242,7 +2757,43 @@
               <w:rPr>
                 <w:rFonts w:eastAsia="Arial Unicode MS" w:cs="FreeSerifAvvaShenouda"/>
               </w:rPr>
-              <w:t>Ⲱ ⲡⲉⲛⲤⲱⲧⲏⲣ ⲁ̀ⲣⲓⲫ̀ⲙⲉⲩⲓ: ⲙ̀ⲡⲉⲕⲃⲱⲕ Ⲡⲓⲕⲟⲩⲇⲓⲙⲟⲥ: ⲭⲱ ⲛⲁϥ ⲛ̀ⲛⲉϥⲛⲟⲃⲓ: ⲛⲉⲛ ⲡ̀ⲥⲉⲡⲓ ⲛ̀ⲛⲓⲬ̀ⲣⲓⲥⲧⲓⲁⲛⲟⲥ.</w:t>
+              <w:t>Ⲱ ⲡⲉⲛⲤⲱⲧⲏⲣ ⲁ̀ⲣⲓⲫ̀ⲙⲉⲩⲓ:</w:t>
+            </w:r>
+          </w:p>
+          <w:p>
+            <w:pPr>
+              <w:pStyle w:val="CopticVersemulti-line"/>
+              <w:rPr>
+                <w:rFonts w:eastAsia="Arial Unicode MS" w:cs="FreeSerifAvvaShenouda"/>
+              </w:rPr>
+            </w:pPr>
+            <w:r>
+              <w:rPr>
+                <w:rFonts w:eastAsia="Arial Unicode MS" w:cs="FreeSerifAvvaShenouda"/>
+              </w:rPr>
+              <w:t>ⲙ̀ⲡⲉⲕⲃⲱⲕ Ⲡⲓⲕⲟⲩⲇⲓⲙⲟⲥ:</w:t>
+            </w:r>
+          </w:p>
+          <w:p>
+            <w:pPr>
+              <w:pStyle w:val="CopticVersemulti-line"/>
+              <w:rPr>
+                <w:rFonts w:eastAsia="Arial Unicode MS" w:cs="FreeSerifAvvaShenouda"/>
+              </w:rPr>
+            </w:pPr>
+            <w:r>
+              <w:rPr>
+                <w:rFonts w:eastAsia="Arial Unicode MS" w:cs="FreeSerifAvvaShenouda"/>
+              </w:rPr>
+              <w:t>ⲭⲱ ⲛⲁϥ ⲛ̀ⲛⲉϥⲛⲟⲃⲓ:</w:t>
+            </w:r>
+          </w:p>
+          <w:p>
+            <w:pPr>
+              <w:pStyle w:val="CopticVerse"/>
+            </w:pPr>
+            <w:r>
+              <w:t>ⲛⲉⲛ ⲡ̀ⲥⲉⲡⲓ ⲛ̀ⲛⲓⲬ̀ⲣⲓⲥⲧⲓⲁⲛⲟⲥ.</w:t>
             </w:r>
           </w:p>
         </w:tc>
@@ -2286,44 +2837,43 @@
             <w:tcW w:w="1255" w:type="pct"/>
           </w:tcPr>
           <w:p>
-            <w:r>
-              <w:t xml:space="preserve">O our </w:t>
+            <w:pPr>
+              <w:pStyle w:val="EngHang"/>
+            </w:pPr>
+            <w:r>
+              <w:t>O our Saviour, remember</w:t>
+            </w:r>
+          </w:p>
+          <w:p>
+            <w:pPr>
+              <w:pStyle w:val="EngHang"/>
+            </w:pPr>
+            <w:r>
+              <w:t xml:space="preserve">Your servant </w:t>
             </w:r>
             <w:proofErr w:type="spellStart"/>
             <w:r>
-              <w:t>Saviour</w:t>
+              <w:t>Nicodemous</w:t>
             </w:r>
             <w:proofErr w:type="spellEnd"/>
             <w:r>
-              <w:t>, remember</w:t>
-            </w:r>
-          </w:p>
-          <w:p>
-            <w:r>
-              <w:t xml:space="preserve">Your servant </w:t>
-            </w:r>
-            <w:proofErr w:type="spellStart"/>
-            <w:r>
-              <w:t>Nicodemous</w:t>
-            </w:r>
-            <w:proofErr w:type="spellEnd"/>
-            <w:r>
               <w:t>;</w:t>
             </w:r>
           </w:p>
           <w:p>
+            <w:pPr>
+              <w:pStyle w:val="EngHang"/>
+            </w:pPr>
             <w:r>
               <w:t>Forgive him his sins,</w:t>
             </w:r>
           </w:p>
           <w:p>
-            <w:r>
-              <w:t xml:space="preserve">With the rest of the </w:t>
-            </w:r>
-            <w:bookmarkStart w:id="3" w:name="_GoBack"/>
-            <w:bookmarkEnd w:id="3"/>
-            <w:r>
-              <w:t>Christians.</w:t>
+            <w:pPr>
+              <w:pStyle w:val="EngHangEnd"/>
+            </w:pPr>
+            <w:r>
+              <w:t>With the rest of the Christians.</w:t>
             </w:r>
           </w:p>
         </w:tc>
@@ -2338,6 +2888,7 @@
           </w:p>
         </w:tc>
       </w:tr>
+      <w:bookmarkEnd w:id="0"/>
     </w:tbl>
     <w:p>
       <w:pPr>
@@ -2356,7 +2907,7 @@
 
 <file path=word/comments.xml><?xml version="1.0" encoding="utf-8"?>
 <w:comments xmlns:wpc="http://schemas.microsoft.com/office/word/2010/wordprocessingCanvas" xmlns:mc="http://schemas.openxmlformats.org/markup-compatibility/2006" xmlns:o="urn:schemas-microsoft-com:office:office" xmlns:r="http://schemas.openxmlformats.org/officeDocument/2006/relationships" xmlns:m="http://schemas.openxmlformats.org/officeDocument/2006/math" xmlns:v="urn:schemas-microsoft-com:vml" xmlns:wp14="http://schemas.microsoft.com/office/word/2010/wordprocessingDrawing" xmlns:wp="http://schemas.openxmlformats.org/drawingml/2006/wordprocessingDrawing" xmlns:w10="urn:schemas-microsoft-com:office:word" xmlns:w="http://schemas.openxmlformats.org/wordprocessingml/2006/main" xmlns:w14="http://schemas.microsoft.com/office/word/2010/wordml" xmlns:wpg="http://schemas.microsoft.com/office/word/2010/wordprocessingGroup" xmlns:wpi="http://schemas.microsoft.com/office/word/2010/wordprocessingInk" xmlns:wne="http://schemas.microsoft.com/office/word/2006/wordml" xmlns:wps="http://schemas.microsoft.com/office/word/2010/wordprocessingShape" mc:Ignorable="w14 wp14">
-  <w:comment w:id="0" w:author="Windows User" w:date="2015-05-18T09:32:00Z" w:initials="WU">
+  <w:comment w:id="1" w:author="Windows User" w:date="2015-05-18T09:32:00Z" w:initials="WU">
     <w:p>
       <w:pPr>
         <w:pStyle w:val="CommentText"/>
@@ -2372,7 +2923,7 @@
       </w:r>
     </w:p>
   </w:comment>
-  <w:comment w:id="1" w:author="Windows User" w:date="2015-05-18T11:10:00Z" w:initials="WU">
+  <w:comment w:id="2" w:author="Windows User" w:date="2015-07-14T12:29:00Z" w:initials="WU">
     <w:p>
       <w:pPr>
         <w:pStyle w:val="CommentText"/>
@@ -2388,7 +2939,7 @@
       </w:r>
     </w:p>
   </w:comment>
-  <w:comment w:id="2" w:author="Windows User" w:date="2015-05-18T11:13:00Z" w:initials="WU">
+  <w:comment w:id="3" w:author="Windows User" w:date="2015-07-14T12:29:00Z" w:initials="WU">
     <w:p>
       <w:pPr>
         <w:pStyle w:val="CommentText"/>
@@ -2973,6 +3524,108 @@
       <w:contextualSpacing/>
     </w:pPr>
   </w:style>
+  <w:style w:type="paragraph" w:customStyle="1" w:styleId="EngHangEnd">
+    <w:name w:val="EngHangEnd"/>
+    <w:basedOn w:val="Normal"/>
+    <w:link w:val="EngHangEndChar"/>
+    <w:qFormat/>
+    <w:rsid w:val="00ED2105"/>
+    <w:pPr>
+      <w:spacing w:after="360" w:line="360" w:lineRule="exact"/>
+      <w:ind w:left="432" w:hanging="432"/>
+      <w:jc w:val="left"/>
+    </w:pPr>
+    <w:rPr>
+      <w:rFonts w:ascii="Garamond" w:eastAsia="Times New Roman" w:hAnsi="Garamond" w:cs="Times New Roman"/>
+      <w:color w:val="000000"/>
+      <w:sz w:val="24"/>
+      <w:szCs w:val="24"/>
+    </w:rPr>
+  </w:style>
+  <w:style w:type="character" w:customStyle="1" w:styleId="EngHangEndChar">
+    <w:name w:val="EngHangEnd Char"/>
+    <w:basedOn w:val="DefaultParagraphFont"/>
+    <w:link w:val="EngHangEnd"/>
+    <w:rsid w:val="00ED2105"/>
+    <w:rPr>
+      <w:rFonts w:ascii="Garamond" w:eastAsia="Times New Roman" w:hAnsi="Garamond" w:cs="Times New Roman"/>
+      <w:color w:val="000000"/>
+      <w:sz w:val="24"/>
+      <w:szCs w:val="24"/>
+    </w:rPr>
+  </w:style>
+  <w:style w:type="paragraph" w:customStyle="1" w:styleId="EngHang">
+    <w:name w:val="EngHang"/>
+    <w:basedOn w:val="EngHangEnd"/>
+    <w:link w:val="EngHangChar"/>
+    <w:qFormat/>
+    <w:rsid w:val="00ED2105"/>
+    <w:pPr>
+      <w:spacing w:after="0"/>
+      <w:contextualSpacing/>
+    </w:pPr>
+  </w:style>
+  <w:style w:type="character" w:customStyle="1" w:styleId="EngHangChar">
+    <w:name w:val="EngHang Char"/>
+    <w:basedOn w:val="EngHangEndChar"/>
+    <w:link w:val="EngHang"/>
+    <w:rsid w:val="00ED2105"/>
+    <w:rPr>
+      <w:rFonts w:ascii="Garamond" w:eastAsia="Times New Roman" w:hAnsi="Garamond" w:cs="Times New Roman"/>
+      <w:color w:val="000000"/>
+      <w:sz w:val="24"/>
+      <w:szCs w:val="24"/>
+    </w:rPr>
+  </w:style>
+  <w:style w:type="paragraph" w:customStyle="1" w:styleId="CopticVerse">
+    <w:name w:val="Coptic Verse"/>
+    <w:basedOn w:val="Normal"/>
+    <w:link w:val="CopticVerseChar"/>
+    <w:qFormat/>
+    <w:rsid w:val="00ED2105"/>
+    <w:pPr>
+      <w:spacing w:after="240" w:line="360" w:lineRule="exact"/>
+    </w:pPr>
+    <w:rPr>
+      <w:rFonts w:ascii="FreeSerifAvvaShenouda" w:hAnsi="FreeSerifAvvaShenouda" w:cs="Calibri"/>
+      <w:noProof/>
+      <w:sz w:val="24"/>
+    </w:rPr>
+  </w:style>
+  <w:style w:type="character" w:customStyle="1" w:styleId="CopticVerseChar">
+    <w:name w:val="Coptic Verse Char"/>
+    <w:basedOn w:val="DefaultParagraphFont"/>
+    <w:link w:val="CopticVerse"/>
+    <w:rsid w:val="00ED2105"/>
+    <w:rPr>
+      <w:rFonts w:ascii="FreeSerifAvvaShenouda" w:hAnsi="FreeSerifAvvaShenouda" w:cs="Calibri"/>
+      <w:noProof/>
+      <w:sz w:val="24"/>
+    </w:rPr>
+  </w:style>
+  <w:style w:type="paragraph" w:customStyle="1" w:styleId="CopticVersemulti-line">
+    <w:name w:val="Coptic Verse multi-line"/>
+    <w:basedOn w:val="CopticVerse"/>
+    <w:link w:val="CopticVersemulti-lineChar"/>
+    <w:qFormat/>
+    <w:rsid w:val="00ED2105"/>
+    <w:pPr>
+      <w:spacing w:after="0"/>
+      <w:ind w:left="432" w:hanging="432"/>
+      <w:jc w:val="left"/>
+    </w:pPr>
+  </w:style>
+  <w:style w:type="character" w:customStyle="1" w:styleId="CopticVersemulti-lineChar">
+    <w:name w:val="Coptic Verse multi-line Char"/>
+    <w:basedOn w:val="CopticVerseChar"/>
+    <w:link w:val="CopticVersemulti-line"/>
+    <w:rsid w:val="00ED2105"/>
+    <w:rPr>
+      <w:rFonts w:ascii="FreeSerifAvvaShenouda" w:hAnsi="FreeSerifAvvaShenouda" w:cs="Calibri"/>
+      <w:noProof/>
+      <w:sz w:val="24"/>
+    </w:rPr>
+  </w:style>
 </w:styles>
 </file>
 
@@ -3450,7 +4103,7 @@
 </file>
 
 <file path=customXml/itemProps1.xml><?xml version="1.0" encoding="utf-8"?>
-<ds:datastoreItem xmlns:ds="http://schemas.openxmlformats.org/officeDocument/2006/customXml" ds:itemID="{6E98DF56-7441-433E-BC28-AEFB7CB89D9A}">
+<ds:datastoreItem xmlns:ds="http://schemas.openxmlformats.org/officeDocument/2006/customXml" ds:itemID="{C09D91BB-0162-4A7B-B299-83A6CAE44D73}">
   <ds:schemaRefs>
     <ds:schemaRef ds:uri="http://schemas.openxmlformats.org/officeDocument/2006/bibliography"/>
   </ds:schemaRefs>

</xml_diff>